<commit_message>
Amélioration de la section commentaire
</commit_message>
<xml_diff>
--- a/Manuel_utilisateur.docx
+++ b/Manuel_utilisateur.docx
@@ -900,40 +900,36 @@
         <w:rPr>
           <w:rFonts w:eastAsiaTheme="minorEastAsia"/>
           <w:noProof/>
+          <w:lang w:val="fr-CA" w:eastAsia="fr-CA"/>
+        </w:rPr>
+      </w:pPr>
+      <w:r>
+        <w:rPr>
           <w:sz w:val="32"/>
           <w:szCs w:val="32"/>
-          <w:lang w:val="fr-CA" w:eastAsia="fr-CA"/>
-        </w:rPr>
-      </w:pPr>
+        </w:rPr>
+        <w:lastRenderedPageBreak/>
+        <w:fldChar w:fldCharType="begin"/>
+      </w:r>
       <w:r>
         <w:rPr>
           <w:sz w:val="32"/>
           <w:szCs w:val="32"/>
         </w:rPr>
-        <w:lastRenderedPageBreak/>
-        <w:fldChar w:fldCharType="begin"/>
+        <w:instrText xml:space="preserve"> TOC \o "1-3" \h \z \u </w:instrText>
       </w:r>
       <w:r>
         <w:rPr>
           <w:sz w:val="32"/>
           <w:szCs w:val="32"/>
         </w:rPr>
-        <w:instrText xml:space="preserve"> TOC \o "1-3" \h \z \u </w:instrText>
-      </w:r>
-      <w:r>
-        <w:rPr>
-          <w:sz w:val="32"/>
-          <w:szCs w:val="32"/>
-        </w:rPr>
         <w:fldChar w:fldCharType="separate"/>
       </w:r>
-      <w:hyperlink w:anchor="_Toc71914472" w:history="1">
+      <w:hyperlink w:anchor="_Toc72049287" w:history="1">
         <w:r>
           <w:rPr>
             <w:rStyle w:val="Lienhypertexte"/>
             <w:noProof/>
-            <w:sz w:val="32"/>
-            <w:szCs w:val="32"/>
             <w:lang w:val="fr-CA"/>
           </w:rPr>
           <w:t>Introduction</w:t>
@@ -942,8 +938,6 @@
           <w:rPr>
             <w:noProof/>
             <w:webHidden/>
-            <w:sz w:val="32"/>
-            <w:szCs w:val="32"/>
           </w:rPr>
           <w:tab/>
         </w:r>
@@ -951,8 +945,6 @@
           <w:rPr>
             <w:noProof/>
             <w:webHidden/>
-            <w:sz w:val="32"/>
-            <w:szCs w:val="32"/>
           </w:rPr>
           <w:fldChar w:fldCharType="begin"/>
         </w:r>
@@ -960,25 +952,19 @@
           <w:rPr>
             <w:noProof/>
             <w:webHidden/>
-            <w:sz w:val="32"/>
-            <w:szCs w:val="32"/>
-          </w:rPr>
-          <w:instrText xml:space="preserve"> PAGEREF _Toc71914472 \h </w:instrText>
-        </w:r>
-        <w:r>
-          <w:rPr>
-            <w:noProof/>
-            <w:webHidden/>
-            <w:sz w:val="32"/>
-            <w:szCs w:val="32"/>
-          </w:rPr>
-        </w:r>
-        <w:r>
-          <w:rPr>
-            <w:noProof/>
-            <w:webHidden/>
-            <w:sz w:val="32"/>
-            <w:szCs w:val="32"/>
+          </w:rPr>
+          <w:instrText xml:space="preserve"> PAGEREF _Toc72049287 \h </w:instrText>
+        </w:r>
+        <w:r>
+          <w:rPr>
+            <w:noProof/>
+            <w:webHidden/>
+          </w:rPr>
+        </w:r>
+        <w:r>
+          <w:rPr>
+            <w:noProof/>
+            <w:webHidden/>
           </w:rPr>
           <w:fldChar w:fldCharType="separate"/>
         </w:r>
@@ -986,8 +972,6 @@
           <w:rPr>
             <w:noProof/>
             <w:webHidden/>
-            <w:sz w:val="32"/>
-            <w:szCs w:val="32"/>
           </w:rPr>
           <w:t>2</w:t>
         </w:r>
@@ -995,8 +979,6 @@
           <w:rPr>
             <w:noProof/>
             <w:webHidden/>
-            <w:sz w:val="32"/>
-            <w:szCs w:val="32"/>
           </w:rPr>
           <w:fldChar w:fldCharType="end"/>
         </w:r>
@@ -1011,18 +993,14 @@
         <w:rPr>
           <w:rFonts w:eastAsiaTheme="minorEastAsia"/>
           <w:noProof/>
-          <w:sz w:val="32"/>
-          <w:szCs w:val="32"/>
           <w:lang w:val="fr-CA" w:eastAsia="fr-CA"/>
         </w:rPr>
       </w:pPr>
-      <w:hyperlink w:anchor="_Toc71914473" w:history="1">
+      <w:hyperlink w:anchor="_Toc72049288" w:history="1">
         <w:r>
           <w:rPr>
             <w:rStyle w:val="Lienhypertexte"/>
             <w:noProof/>
-            <w:sz w:val="32"/>
-            <w:szCs w:val="32"/>
             <w:lang w:val="fr-CA"/>
           </w:rPr>
           <w:t>À propos de Over-Cloud</w:t>
@@ -1031,8 +1009,6 @@
           <w:rPr>
             <w:noProof/>
             <w:webHidden/>
-            <w:sz w:val="32"/>
-            <w:szCs w:val="32"/>
           </w:rPr>
           <w:tab/>
         </w:r>
@@ -1040,8 +1016,6 @@
           <w:rPr>
             <w:noProof/>
             <w:webHidden/>
-            <w:sz w:val="32"/>
-            <w:szCs w:val="32"/>
           </w:rPr>
           <w:fldChar w:fldCharType="begin"/>
         </w:r>
@@ -1049,25 +1023,19 @@
           <w:rPr>
             <w:noProof/>
             <w:webHidden/>
-            <w:sz w:val="32"/>
-            <w:szCs w:val="32"/>
-          </w:rPr>
-          <w:instrText xml:space="preserve"> PAGEREF _Toc71914473 \h </w:instrText>
-        </w:r>
-        <w:r>
-          <w:rPr>
-            <w:noProof/>
-            <w:webHidden/>
-            <w:sz w:val="32"/>
-            <w:szCs w:val="32"/>
-          </w:rPr>
-        </w:r>
-        <w:r>
-          <w:rPr>
-            <w:noProof/>
-            <w:webHidden/>
-            <w:sz w:val="32"/>
-            <w:szCs w:val="32"/>
+          </w:rPr>
+          <w:instrText xml:space="preserve"> PAGEREF _Toc72049288 \h </w:instrText>
+        </w:r>
+        <w:r>
+          <w:rPr>
+            <w:noProof/>
+            <w:webHidden/>
+          </w:rPr>
+        </w:r>
+        <w:r>
+          <w:rPr>
+            <w:noProof/>
+            <w:webHidden/>
           </w:rPr>
           <w:fldChar w:fldCharType="separate"/>
         </w:r>
@@ -1075,8 +1043,6 @@
           <w:rPr>
             <w:noProof/>
             <w:webHidden/>
-            <w:sz w:val="32"/>
-            <w:szCs w:val="32"/>
           </w:rPr>
           <w:t>2</w:t>
         </w:r>
@@ -1084,8 +1050,6 @@
           <w:rPr>
             <w:noProof/>
             <w:webHidden/>
-            <w:sz w:val="32"/>
-            <w:szCs w:val="32"/>
           </w:rPr>
           <w:fldChar w:fldCharType="end"/>
         </w:r>
@@ -1100,18 +1064,14 @@
         <w:rPr>
           <w:rFonts w:eastAsiaTheme="minorEastAsia"/>
           <w:noProof/>
-          <w:sz w:val="32"/>
-          <w:szCs w:val="32"/>
           <w:lang w:val="fr-CA" w:eastAsia="fr-CA"/>
         </w:rPr>
       </w:pPr>
-      <w:hyperlink w:anchor="_Toc71914474" w:history="1">
+      <w:hyperlink w:anchor="_Toc72049289" w:history="1">
         <w:r>
           <w:rPr>
             <w:rStyle w:val="Lienhypertexte"/>
             <w:noProof/>
-            <w:sz w:val="32"/>
-            <w:szCs w:val="32"/>
             <w:lang w:val="fr-CA"/>
           </w:rPr>
           <w:t>Configuration requise</w:t>
@@ -1120,8 +1080,6 @@
           <w:rPr>
             <w:noProof/>
             <w:webHidden/>
-            <w:sz w:val="32"/>
-            <w:szCs w:val="32"/>
           </w:rPr>
           <w:tab/>
         </w:r>
@@ -1129,8 +1087,6 @@
           <w:rPr>
             <w:noProof/>
             <w:webHidden/>
-            <w:sz w:val="32"/>
-            <w:szCs w:val="32"/>
           </w:rPr>
           <w:fldChar w:fldCharType="begin"/>
         </w:r>
@@ -1138,25 +1094,19 @@
           <w:rPr>
             <w:noProof/>
             <w:webHidden/>
-            <w:sz w:val="32"/>
-            <w:szCs w:val="32"/>
-          </w:rPr>
-          <w:instrText xml:space="preserve"> PAGEREF _Toc71914474 \h </w:instrText>
-        </w:r>
-        <w:r>
-          <w:rPr>
-            <w:noProof/>
-            <w:webHidden/>
-            <w:sz w:val="32"/>
-            <w:szCs w:val="32"/>
-          </w:rPr>
-        </w:r>
-        <w:r>
-          <w:rPr>
-            <w:noProof/>
-            <w:webHidden/>
-            <w:sz w:val="32"/>
-            <w:szCs w:val="32"/>
+          </w:rPr>
+          <w:instrText xml:space="preserve"> PAGEREF _Toc72049289 \h </w:instrText>
+        </w:r>
+        <w:r>
+          <w:rPr>
+            <w:noProof/>
+            <w:webHidden/>
+          </w:rPr>
+        </w:r>
+        <w:r>
+          <w:rPr>
+            <w:noProof/>
+            <w:webHidden/>
           </w:rPr>
           <w:fldChar w:fldCharType="separate"/>
         </w:r>
@@ -1164,8 +1114,6 @@
           <w:rPr>
             <w:noProof/>
             <w:webHidden/>
-            <w:sz w:val="32"/>
-            <w:szCs w:val="32"/>
           </w:rPr>
           <w:t>2</w:t>
         </w:r>
@@ -1173,8 +1121,6 @@
           <w:rPr>
             <w:noProof/>
             <w:webHidden/>
-            <w:sz w:val="32"/>
-            <w:szCs w:val="32"/>
           </w:rPr>
           <w:fldChar w:fldCharType="end"/>
         </w:r>
@@ -1189,18 +1135,14 @@
         <w:rPr>
           <w:rFonts w:eastAsiaTheme="minorEastAsia"/>
           <w:noProof/>
-          <w:sz w:val="32"/>
-          <w:szCs w:val="32"/>
           <w:lang w:val="fr-CA" w:eastAsia="fr-CA"/>
         </w:rPr>
       </w:pPr>
-      <w:hyperlink w:anchor="_Toc71914475" w:history="1">
+      <w:hyperlink w:anchor="_Toc72049290" w:history="1">
         <w:r>
           <w:rPr>
             <w:rStyle w:val="Lienhypertexte"/>
             <w:noProof/>
-            <w:sz w:val="32"/>
-            <w:szCs w:val="32"/>
             <w:lang w:val="fr-CA"/>
           </w:rPr>
           <w:t>Guide générale</w:t>
@@ -1209,8 +1151,6 @@
           <w:rPr>
             <w:noProof/>
             <w:webHidden/>
-            <w:sz w:val="32"/>
-            <w:szCs w:val="32"/>
           </w:rPr>
           <w:tab/>
         </w:r>
@@ -1218,8 +1158,6 @@
           <w:rPr>
             <w:noProof/>
             <w:webHidden/>
-            <w:sz w:val="32"/>
-            <w:szCs w:val="32"/>
           </w:rPr>
           <w:fldChar w:fldCharType="begin"/>
         </w:r>
@@ -1227,25 +1165,19 @@
           <w:rPr>
             <w:noProof/>
             <w:webHidden/>
-            <w:sz w:val="32"/>
-            <w:szCs w:val="32"/>
-          </w:rPr>
-          <w:instrText xml:space="preserve"> PAGEREF _Toc71914475 \h </w:instrText>
-        </w:r>
-        <w:r>
-          <w:rPr>
-            <w:noProof/>
-            <w:webHidden/>
-            <w:sz w:val="32"/>
-            <w:szCs w:val="32"/>
-          </w:rPr>
-        </w:r>
-        <w:r>
-          <w:rPr>
-            <w:noProof/>
-            <w:webHidden/>
-            <w:sz w:val="32"/>
-            <w:szCs w:val="32"/>
+          </w:rPr>
+          <w:instrText xml:space="preserve"> PAGEREF _Toc72049290 \h </w:instrText>
+        </w:r>
+        <w:r>
+          <w:rPr>
+            <w:noProof/>
+            <w:webHidden/>
+          </w:rPr>
+        </w:r>
+        <w:r>
+          <w:rPr>
+            <w:noProof/>
+            <w:webHidden/>
           </w:rPr>
           <w:fldChar w:fldCharType="separate"/>
         </w:r>
@@ -1253,8 +1185,6 @@
           <w:rPr>
             <w:noProof/>
             <w:webHidden/>
-            <w:sz w:val="32"/>
-            <w:szCs w:val="32"/>
           </w:rPr>
           <w:t>3</w:t>
         </w:r>
@@ -1262,8 +1192,6 @@
           <w:rPr>
             <w:noProof/>
             <w:webHidden/>
-            <w:sz w:val="32"/>
-            <w:szCs w:val="32"/>
           </w:rPr>
           <w:fldChar w:fldCharType="end"/>
         </w:r>
@@ -1278,18 +1206,14 @@
         <w:rPr>
           <w:rFonts w:eastAsiaTheme="minorEastAsia"/>
           <w:noProof/>
-          <w:sz w:val="32"/>
-          <w:szCs w:val="32"/>
           <w:lang w:val="fr-CA" w:eastAsia="fr-CA"/>
         </w:rPr>
       </w:pPr>
-      <w:hyperlink w:anchor="_Toc71914476" w:history="1">
+      <w:hyperlink w:anchor="_Toc72049291" w:history="1">
         <w:r>
           <w:rPr>
             <w:rStyle w:val="Lienhypertexte"/>
             <w:noProof/>
-            <w:sz w:val="32"/>
-            <w:szCs w:val="32"/>
             <w:lang w:val="fr-CA"/>
           </w:rPr>
           <w:t>Vue à partir de la page de connexion</w:t>
@@ -1298,8 +1222,6 @@
           <w:rPr>
             <w:noProof/>
             <w:webHidden/>
-            <w:sz w:val="32"/>
-            <w:szCs w:val="32"/>
           </w:rPr>
           <w:tab/>
         </w:r>
@@ -1307,8 +1229,6 @@
           <w:rPr>
             <w:noProof/>
             <w:webHidden/>
-            <w:sz w:val="32"/>
-            <w:szCs w:val="32"/>
           </w:rPr>
           <w:fldChar w:fldCharType="begin"/>
         </w:r>
@@ -1316,25 +1236,19 @@
           <w:rPr>
             <w:noProof/>
             <w:webHidden/>
-            <w:sz w:val="32"/>
-            <w:szCs w:val="32"/>
-          </w:rPr>
-          <w:instrText xml:space="preserve"> PAGEREF _Toc71914476 \h </w:instrText>
-        </w:r>
-        <w:r>
-          <w:rPr>
-            <w:noProof/>
-            <w:webHidden/>
-            <w:sz w:val="32"/>
-            <w:szCs w:val="32"/>
-          </w:rPr>
-        </w:r>
-        <w:r>
-          <w:rPr>
-            <w:noProof/>
-            <w:webHidden/>
-            <w:sz w:val="32"/>
-            <w:szCs w:val="32"/>
+          </w:rPr>
+          <w:instrText xml:space="preserve"> PAGEREF _Toc72049291 \h </w:instrText>
+        </w:r>
+        <w:r>
+          <w:rPr>
+            <w:noProof/>
+            <w:webHidden/>
+          </w:rPr>
+        </w:r>
+        <w:r>
+          <w:rPr>
+            <w:noProof/>
+            <w:webHidden/>
           </w:rPr>
           <w:fldChar w:fldCharType="separate"/>
         </w:r>
@@ -1342,8 +1256,6 @@
           <w:rPr>
             <w:noProof/>
             <w:webHidden/>
-            <w:sz w:val="32"/>
-            <w:szCs w:val="32"/>
           </w:rPr>
           <w:t>3</w:t>
         </w:r>
@@ -1351,8 +1263,6 @@
           <w:rPr>
             <w:noProof/>
             <w:webHidden/>
-            <w:sz w:val="32"/>
-            <w:szCs w:val="32"/>
           </w:rPr>
           <w:fldChar w:fldCharType="end"/>
         </w:r>
@@ -1367,18 +1277,14 @@
         <w:rPr>
           <w:rFonts w:eastAsiaTheme="minorEastAsia"/>
           <w:noProof/>
-          <w:sz w:val="32"/>
-          <w:szCs w:val="32"/>
           <w:lang w:val="fr-CA" w:eastAsia="fr-CA"/>
         </w:rPr>
       </w:pPr>
-      <w:hyperlink w:anchor="_Toc71914477" w:history="1">
+      <w:hyperlink w:anchor="_Toc72049292" w:history="1">
         <w:r>
           <w:rPr>
             <w:rStyle w:val="Lienhypertexte"/>
             <w:noProof/>
-            <w:sz w:val="32"/>
-            <w:szCs w:val="32"/>
             <w:lang w:val="fr-CA"/>
           </w:rPr>
           <w:t>Vue à partir de la page de création de compte</w:t>
@@ -1387,8 +1293,6 @@
           <w:rPr>
             <w:noProof/>
             <w:webHidden/>
-            <w:sz w:val="32"/>
-            <w:szCs w:val="32"/>
           </w:rPr>
           <w:tab/>
         </w:r>
@@ -1396,8 +1300,6 @@
           <w:rPr>
             <w:noProof/>
             <w:webHidden/>
-            <w:sz w:val="32"/>
-            <w:szCs w:val="32"/>
           </w:rPr>
           <w:fldChar w:fldCharType="begin"/>
         </w:r>
@@ -1405,25 +1307,19 @@
           <w:rPr>
             <w:noProof/>
             <w:webHidden/>
-            <w:sz w:val="32"/>
-            <w:szCs w:val="32"/>
-          </w:rPr>
-          <w:instrText xml:space="preserve"> PAGEREF _Toc71914477 \h </w:instrText>
-        </w:r>
-        <w:r>
-          <w:rPr>
-            <w:noProof/>
-            <w:webHidden/>
-            <w:sz w:val="32"/>
-            <w:szCs w:val="32"/>
-          </w:rPr>
-        </w:r>
-        <w:r>
-          <w:rPr>
-            <w:noProof/>
-            <w:webHidden/>
-            <w:sz w:val="32"/>
-            <w:szCs w:val="32"/>
+          </w:rPr>
+          <w:instrText xml:space="preserve"> PAGEREF _Toc72049292 \h </w:instrText>
+        </w:r>
+        <w:r>
+          <w:rPr>
+            <w:noProof/>
+            <w:webHidden/>
+          </w:rPr>
+        </w:r>
+        <w:r>
+          <w:rPr>
+            <w:noProof/>
+            <w:webHidden/>
           </w:rPr>
           <w:fldChar w:fldCharType="separate"/>
         </w:r>
@@ -1431,8 +1327,6 @@
           <w:rPr>
             <w:noProof/>
             <w:webHidden/>
-            <w:sz w:val="32"/>
-            <w:szCs w:val="32"/>
           </w:rPr>
           <w:t>4</w:t>
         </w:r>
@@ -1440,8 +1334,6 @@
           <w:rPr>
             <w:noProof/>
             <w:webHidden/>
-            <w:sz w:val="32"/>
-            <w:szCs w:val="32"/>
           </w:rPr>
           <w:fldChar w:fldCharType="end"/>
         </w:r>
@@ -1456,18 +1348,14 @@
         <w:rPr>
           <w:rFonts w:eastAsiaTheme="minorEastAsia"/>
           <w:noProof/>
-          <w:sz w:val="32"/>
-          <w:szCs w:val="32"/>
           <w:lang w:val="fr-CA" w:eastAsia="fr-CA"/>
         </w:rPr>
       </w:pPr>
-      <w:hyperlink w:anchor="_Toc71914478" w:history="1">
+      <w:hyperlink w:anchor="_Toc72049293" w:history="1">
         <w:r>
           <w:rPr>
             <w:rStyle w:val="Lienhypertexte"/>
             <w:noProof/>
-            <w:sz w:val="32"/>
-            <w:szCs w:val="32"/>
             <w:lang w:val="fr-CA"/>
           </w:rPr>
           <w:t>Choix de la galerie</w:t>
@@ -1476,8 +1364,6 @@
           <w:rPr>
             <w:noProof/>
             <w:webHidden/>
-            <w:sz w:val="32"/>
-            <w:szCs w:val="32"/>
           </w:rPr>
           <w:tab/>
         </w:r>
@@ -1485,8 +1371,6 @@
           <w:rPr>
             <w:noProof/>
             <w:webHidden/>
-            <w:sz w:val="32"/>
-            <w:szCs w:val="32"/>
           </w:rPr>
           <w:fldChar w:fldCharType="begin"/>
         </w:r>
@@ -1494,25 +1378,19 @@
           <w:rPr>
             <w:noProof/>
             <w:webHidden/>
-            <w:sz w:val="32"/>
-            <w:szCs w:val="32"/>
-          </w:rPr>
-          <w:instrText xml:space="preserve"> PAGEREF _Toc71914478 \h </w:instrText>
-        </w:r>
-        <w:r>
-          <w:rPr>
-            <w:noProof/>
-            <w:webHidden/>
-            <w:sz w:val="32"/>
-            <w:szCs w:val="32"/>
-          </w:rPr>
-        </w:r>
-        <w:r>
-          <w:rPr>
-            <w:noProof/>
-            <w:webHidden/>
-            <w:sz w:val="32"/>
-            <w:szCs w:val="32"/>
+          </w:rPr>
+          <w:instrText xml:space="preserve"> PAGEREF _Toc72049293 \h </w:instrText>
+        </w:r>
+        <w:r>
+          <w:rPr>
+            <w:noProof/>
+            <w:webHidden/>
+          </w:rPr>
+        </w:r>
+        <w:r>
+          <w:rPr>
+            <w:noProof/>
+            <w:webHidden/>
           </w:rPr>
           <w:fldChar w:fldCharType="separate"/>
         </w:r>
@@ -1520,8 +1398,6 @@
           <w:rPr>
             <w:noProof/>
             <w:webHidden/>
-            <w:sz w:val="32"/>
-            <w:szCs w:val="32"/>
           </w:rPr>
           <w:t>5</w:t>
         </w:r>
@@ -1529,8 +1405,6 @@
           <w:rPr>
             <w:noProof/>
             <w:webHidden/>
-            <w:sz w:val="32"/>
-            <w:szCs w:val="32"/>
           </w:rPr>
           <w:fldChar w:fldCharType="end"/>
         </w:r>
@@ -1545,18 +1419,14 @@
         <w:rPr>
           <w:rFonts w:eastAsiaTheme="minorEastAsia"/>
           <w:noProof/>
-          <w:sz w:val="32"/>
-          <w:szCs w:val="32"/>
           <w:lang w:val="fr-CA" w:eastAsia="fr-CA"/>
         </w:rPr>
       </w:pPr>
-      <w:hyperlink w:anchor="_Toc71914479" w:history="1">
+      <w:hyperlink w:anchor="_Toc72049294" w:history="1">
         <w:r>
           <w:rPr>
             <w:rStyle w:val="Lienhypertexte"/>
             <w:noProof/>
-            <w:sz w:val="32"/>
-            <w:szCs w:val="32"/>
             <w:lang w:val="fr-CA"/>
           </w:rPr>
           <w:t>Choix de l’album</w:t>
@@ -1565,8 +1435,6 @@
           <w:rPr>
             <w:noProof/>
             <w:webHidden/>
-            <w:sz w:val="32"/>
-            <w:szCs w:val="32"/>
           </w:rPr>
           <w:tab/>
         </w:r>
@@ -1574,8 +1442,6 @@
           <w:rPr>
             <w:noProof/>
             <w:webHidden/>
-            <w:sz w:val="32"/>
-            <w:szCs w:val="32"/>
           </w:rPr>
           <w:fldChar w:fldCharType="begin"/>
         </w:r>
@@ -1583,25 +1449,19 @@
           <w:rPr>
             <w:noProof/>
             <w:webHidden/>
-            <w:sz w:val="32"/>
-            <w:szCs w:val="32"/>
-          </w:rPr>
-          <w:instrText xml:space="preserve"> PAGEREF _Toc71914479 \h </w:instrText>
-        </w:r>
-        <w:r>
-          <w:rPr>
-            <w:noProof/>
-            <w:webHidden/>
-            <w:sz w:val="32"/>
-            <w:szCs w:val="32"/>
-          </w:rPr>
-        </w:r>
-        <w:r>
-          <w:rPr>
-            <w:noProof/>
-            <w:webHidden/>
-            <w:sz w:val="32"/>
-            <w:szCs w:val="32"/>
+          </w:rPr>
+          <w:instrText xml:space="preserve"> PAGEREF _Toc72049294 \h </w:instrText>
+        </w:r>
+        <w:r>
+          <w:rPr>
+            <w:noProof/>
+            <w:webHidden/>
+          </w:rPr>
+        </w:r>
+        <w:r>
+          <w:rPr>
+            <w:noProof/>
+            <w:webHidden/>
           </w:rPr>
           <w:fldChar w:fldCharType="separate"/>
         </w:r>
@@ -1609,8 +1469,6 @@
           <w:rPr>
             <w:noProof/>
             <w:webHidden/>
-            <w:sz w:val="32"/>
-            <w:szCs w:val="32"/>
           </w:rPr>
           <w:t>6</w:t>
         </w:r>
@@ -1618,8 +1476,6 @@
           <w:rPr>
             <w:noProof/>
             <w:webHidden/>
-            <w:sz w:val="32"/>
-            <w:szCs w:val="32"/>
           </w:rPr>
           <w:fldChar w:fldCharType="end"/>
         </w:r>
@@ -1634,18 +1490,14 @@
         <w:rPr>
           <w:rFonts w:eastAsiaTheme="minorEastAsia"/>
           <w:noProof/>
-          <w:sz w:val="32"/>
-          <w:szCs w:val="32"/>
           <w:lang w:val="fr-CA" w:eastAsia="fr-CA"/>
         </w:rPr>
       </w:pPr>
-      <w:hyperlink w:anchor="_Toc71914480" w:history="1">
+      <w:hyperlink w:anchor="_Toc72049295" w:history="1">
         <w:r>
           <w:rPr>
             <w:rStyle w:val="Lienhypertexte"/>
             <w:noProof/>
-            <w:sz w:val="32"/>
-            <w:szCs w:val="32"/>
             <w:lang w:val="fr-CA"/>
           </w:rPr>
           <w:t>Paramètres de la galerie</w:t>
@@ -1654,8 +1506,6 @@
           <w:rPr>
             <w:noProof/>
             <w:webHidden/>
-            <w:sz w:val="32"/>
-            <w:szCs w:val="32"/>
           </w:rPr>
           <w:tab/>
         </w:r>
@@ -1663,8 +1513,6 @@
           <w:rPr>
             <w:noProof/>
             <w:webHidden/>
-            <w:sz w:val="32"/>
-            <w:szCs w:val="32"/>
           </w:rPr>
           <w:fldChar w:fldCharType="begin"/>
         </w:r>
@@ -1672,25 +1520,19 @@
           <w:rPr>
             <w:noProof/>
             <w:webHidden/>
-            <w:sz w:val="32"/>
-            <w:szCs w:val="32"/>
-          </w:rPr>
-          <w:instrText xml:space="preserve"> PAGEREF _Toc71914480 \h </w:instrText>
-        </w:r>
-        <w:r>
-          <w:rPr>
-            <w:noProof/>
-            <w:webHidden/>
-            <w:sz w:val="32"/>
-            <w:szCs w:val="32"/>
-          </w:rPr>
-        </w:r>
-        <w:r>
-          <w:rPr>
-            <w:noProof/>
-            <w:webHidden/>
-            <w:sz w:val="32"/>
-            <w:szCs w:val="32"/>
+          </w:rPr>
+          <w:instrText xml:space="preserve"> PAGEREF _Toc72049295 \h </w:instrText>
+        </w:r>
+        <w:r>
+          <w:rPr>
+            <w:noProof/>
+            <w:webHidden/>
+          </w:rPr>
+        </w:r>
+        <w:r>
+          <w:rPr>
+            <w:noProof/>
+            <w:webHidden/>
           </w:rPr>
           <w:fldChar w:fldCharType="separate"/>
         </w:r>
@@ -1698,8 +1540,6 @@
           <w:rPr>
             <w:noProof/>
             <w:webHidden/>
-            <w:sz w:val="32"/>
-            <w:szCs w:val="32"/>
           </w:rPr>
           <w:t>7</w:t>
         </w:r>
@@ -1707,8 +1547,6 @@
           <w:rPr>
             <w:noProof/>
             <w:webHidden/>
-            <w:sz w:val="32"/>
-            <w:szCs w:val="32"/>
           </w:rPr>
           <w:fldChar w:fldCharType="end"/>
         </w:r>
@@ -1723,18 +1561,14 @@
         <w:rPr>
           <w:rFonts w:eastAsiaTheme="minorEastAsia"/>
           <w:noProof/>
-          <w:sz w:val="32"/>
-          <w:szCs w:val="32"/>
           <w:lang w:val="fr-CA" w:eastAsia="fr-CA"/>
         </w:rPr>
       </w:pPr>
-      <w:hyperlink w:anchor="_Toc71914481" w:history="1">
+      <w:hyperlink w:anchor="_Toc72049296" w:history="1">
         <w:r>
           <w:rPr>
             <w:rStyle w:val="Lienhypertexte"/>
             <w:noProof/>
-            <w:sz w:val="32"/>
-            <w:szCs w:val="32"/>
             <w:lang w:val="fr-CA"/>
           </w:rPr>
           <w:t>Paramètres de l’utilisateur</w:t>
@@ -1743,8 +1577,6 @@
           <w:rPr>
             <w:noProof/>
             <w:webHidden/>
-            <w:sz w:val="32"/>
-            <w:szCs w:val="32"/>
           </w:rPr>
           <w:tab/>
         </w:r>
@@ -1752,8 +1584,6 @@
           <w:rPr>
             <w:noProof/>
             <w:webHidden/>
-            <w:sz w:val="32"/>
-            <w:szCs w:val="32"/>
           </w:rPr>
           <w:fldChar w:fldCharType="begin"/>
         </w:r>
@@ -1761,25 +1591,19 @@
           <w:rPr>
             <w:noProof/>
             <w:webHidden/>
-            <w:sz w:val="32"/>
-            <w:szCs w:val="32"/>
-          </w:rPr>
-          <w:instrText xml:space="preserve"> PAGEREF _Toc71914481 \h </w:instrText>
-        </w:r>
-        <w:r>
-          <w:rPr>
-            <w:noProof/>
-            <w:webHidden/>
-            <w:sz w:val="32"/>
-            <w:szCs w:val="32"/>
-          </w:rPr>
-        </w:r>
-        <w:r>
-          <w:rPr>
-            <w:noProof/>
-            <w:webHidden/>
-            <w:sz w:val="32"/>
-            <w:szCs w:val="32"/>
+          </w:rPr>
+          <w:instrText xml:space="preserve"> PAGEREF _Toc72049296 \h </w:instrText>
+        </w:r>
+        <w:r>
+          <w:rPr>
+            <w:noProof/>
+            <w:webHidden/>
+          </w:rPr>
+        </w:r>
+        <w:r>
+          <w:rPr>
+            <w:noProof/>
+            <w:webHidden/>
           </w:rPr>
           <w:fldChar w:fldCharType="separate"/>
         </w:r>
@@ -1787,8 +1611,6 @@
           <w:rPr>
             <w:noProof/>
             <w:webHidden/>
-            <w:sz w:val="32"/>
-            <w:szCs w:val="32"/>
           </w:rPr>
           <w:t>8</w:t>
         </w:r>
@@ -1796,8 +1618,6 @@
           <w:rPr>
             <w:noProof/>
             <w:webHidden/>
-            <w:sz w:val="32"/>
-            <w:szCs w:val="32"/>
           </w:rPr>
           <w:fldChar w:fldCharType="end"/>
         </w:r>
@@ -1812,114 +1632,167 @@
         <w:rPr>
           <w:rFonts w:eastAsiaTheme="minorEastAsia"/>
           <w:noProof/>
+          <w:lang w:val="fr-CA" w:eastAsia="fr-CA"/>
+        </w:rPr>
+      </w:pPr>
+      <w:hyperlink w:anchor="_Toc72049297" w:history="1">
+        <w:r>
+          <w:rPr>
+            <w:rStyle w:val="Lienhypertexte"/>
+            <w:noProof/>
+            <w:lang w:val="fr-CA"/>
+          </w:rPr>
+          <w:t>Vue d’une photo et de sa section de commentaire</w:t>
+        </w:r>
+        <w:r>
+          <w:rPr>
+            <w:noProof/>
+            <w:webHidden/>
+          </w:rPr>
+          <w:tab/>
+        </w:r>
+        <w:r>
+          <w:rPr>
+            <w:noProof/>
+            <w:webHidden/>
+          </w:rPr>
+          <w:fldChar w:fldCharType="begin"/>
+        </w:r>
+        <w:r>
+          <w:rPr>
+            <w:noProof/>
+            <w:webHidden/>
+          </w:rPr>
+          <w:instrText xml:space="preserve"> PAGEREF _Toc72049297 \h </w:instrText>
+        </w:r>
+        <w:r>
+          <w:rPr>
+            <w:noProof/>
+            <w:webHidden/>
+          </w:rPr>
+        </w:r>
+        <w:r>
+          <w:rPr>
+            <w:noProof/>
+            <w:webHidden/>
+          </w:rPr>
+          <w:fldChar w:fldCharType="separate"/>
+        </w:r>
+        <w:r>
+          <w:rPr>
+            <w:noProof/>
+            <w:webHidden/>
+          </w:rPr>
+          <w:t>9</w:t>
+        </w:r>
+        <w:r>
+          <w:rPr>
+            <w:noProof/>
+            <w:webHidden/>
+          </w:rPr>
+          <w:fldChar w:fldCharType="end"/>
+        </w:r>
+      </w:hyperlink>
+    </w:p>
+    <w:p>
+      <w:pPr>
+        <w:pStyle w:val="TM2"/>
+        <w:tabs>
+          <w:tab w:val="right" w:leader="dot" w:pos="9350"/>
+        </w:tabs>
+        <w:rPr>
+          <w:rFonts w:eastAsiaTheme="minorEastAsia"/>
+          <w:noProof/>
+          <w:lang w:val="fr-CA" w:eastAsia="fr-CA"/>
+        </w:rPr>
+      </w:pPr>
+      <w:hyperlink w:anchor="_Toc72049298" w:history="1">
+        <w:r>
+          <w:rPr>
+            <w:rStyle w:val="Lienhypertexte"/>
+            <w:noProof/>
+            <w:lang w:val="fr-CA"/>
+          </w:rPr>
+          <w:t>Comment créer une galerie</w:t>
+        </w:r>
+        <w:r>
+          <w:rPr>
+            <w:noProof/>
+            <w:webHidden/>
+          </w:rPr>
+          <w:tab/>
+        </w:r>
+        <w:r>
+          <w:rPr>
+            <w:noProof/>
+            <w:webHidden/>
+          </w:rPr>
+          <w:fldChar w:fldCharType="begin"/>
+        </w:r>
+        <w:r>
+          <w:rPr>
+            <w:noProof/>
+            <w:webHidden/>
+          </w:rPr>
+          <w:instrText xml:space="preserve"> PAGEREF _Toc72049298 \h </w:instrText>
+        </w:r>
+        <w:r>
+          <w:rPr>
+            <w:noProof/>
+            <w:webHidden/>
+          </w:rPr>
+        </w:r>
+        <w:r>
+          <w:rPr>
+            <w:noProof/>
+            <w:webHidden/>
+          </w:rPr>
+          <w:fldChar w:fldCharType="separate"/>
+        </w:r>
+        <w:r>
+          <w:rPr>
+            <w:noProof/>
+            <w:webHidden/>
+          </w:rPr>
+          <w:t>11</w:t>
+        </w:r>
+        <w:r>
+          <w:rPr>
+            <w:noProof/>
+            <w:webHidden/>
+          </w:rPr>
+          <w:fldChar w:fldCharType="end"/>
+        </w:r>
+      </w:hyperlink>
+    </w:p>
+    <w:p>
+      <w:pPr>
+        <w:jc w:val="center"/>
+        <w:rPr>
           <w:sz w:val="32"/>
           <w:szCs w:val="32"/>
-          <w:lang w:val="fr-CA" w:eastAsia="fr-CA"/>
-        </w:rPr>
-      </w:pPr>
-      <w:hyperlink w:anchor="_Toc71914482" w:history="1">
-        <w:r>
-          <w:rPr>
-            <w:rStyle w:val="Lienhypertexte"/>
-            <w:noProof/>
-            <w:sz w:val="32"/>
-            <w:szCs w:val="32"/>
-            <w:lang w:val="fr-CA"/>
-          </w:rPr>
-          <w:t>Comment créer une galerie</w:t>
-        </w:r>
-        <w:r>
-          <w:rPr>
-            <w:noProof/>
-            <w:webHidden/>
-            <w:sz w:val="32"/>
-            <w:szCs w:val="32"/>
-          </w:rPr>
-          <w:tab/>
-        </w:r>
-        <w:r>
-          <w:rPr>
-            <w:noProof/>
-            <w:webHidden/>
-            <w:sz w:val="32"/>
-            <w:szCs w:val="32"/>
-          </w:rPr>
-          <w:fldChar w:fldCharType="begin"/>
-        </w:r>
-        <w:r>
-          <w:rPr>
-            <w:noProof/>
-            <w:webHidden/>
-            <w:sz w:val="32"/>
-            <w:szCs w:val="32"/>
-          </w:rPr>
-          <w:instrText xml:space="preserve"> PAGEREF _Toc71914482 \h </w:instrText>
-        </w:r>
-        <w:r>
-          <w:rPr>
-            <w:noProof/>
-            <w:webHidden/>
-            <w:sz w:val="32"/>
-            <w:szCs w:val="32"/>
-          </w:rPr>
-        </w:r>
-        <w:r>
-          <w:rPr>
-            <w:noProof/>
-            <w:webHidden/>
-            <w:sz w:val="32"/>
-            <w:szCs w:val="32"/>
-          </w:rPr>
-          <w:fldChar w:fldCharType="separate"/>
-        </w:r>
-        <w:r>
-          <w:rPr>
-            <w:noProof/>
-            <w:webHidden/>
-            <w:sz w:val="32"/>
-            <w:szCs w:val="32"/>
-          </w:rPr>
-          <w:t>9</w:t>
-        </w:r>
-        <w:r>
-          <w:rPr>
-            <w:noProof/>
-            <w:webHidden/>
-            <w:sz w:val="32"/>
-            <w:szCs w:val="32"/>
-          </w:rPr>
-          <w:fldChar w:fldCharType="end"/>
-        </w:r>
-      </w:hyperlink>
-    </w:p>
-    <w:p>
-      <w:pPr>
-        <w:jc w:val="center"/>
+        </w:rPr>
+      </w:pPr>
+      <w:r>
         <w:rPr>
           <w:sz w:val="32"/>
           <w:szCs w:val="32"/>
         </w:rPr>
-      </w:pPr>
-      <w:r>
+        <w:fldChar w:fldCharType="end"/>
+      </w:r>
+    </w:p>
+    <w:p>
+      <w:pPr>
         <w:rPr>
           <w:sz w:val="32"/>
           <w:szCs w:val="32"/>
         </w:rPr>
-        <w:fldChar w:fldCharType="end"/>
-      </w:r>
-    </w:p>
-    <w:p>
-      <w:pPr>
+      </w:pPr>
+      <w:r>
         <w:rPr>
           <w:sz w:val="32"/>
           <w:szCs w:val="32"/>
         </w:rPr>
-      </w:pPr>
-      <w:r>
-        <w:rPr>
-          <w:sz w:val="32"/>
-          <w:szCs w:val="32"/>
-        </w:rPr>
         <w:br w:type="page"/>
       </w:r>
     </w:p>
@@ -1931,7 +1804,7 @@
         </w:rPr>
       </w:pPr>
       <w:bookmarkStart w:id="1" w:name="_Toc58571901"/>
-      <w:bookmarkStart w:id="2" w:name="_Toc71914472"/>
+      <w:bookmarkStart w:id="2" w:name="_Toc72049287"/>
       <w:r>
         <w:rPr>
           <w:lang w:val="fr-CA"/>
@@ -2056,7 +1929,7 @@
         </w:rPr>
       </w:pPr>
       <w:bookmarkStart w:id="3" w:name="_Toc58571902"/>
-      <w:bookmarkStart w:id="4" w:name="_Toc71914473"/>
+      <w:bookmarkStart w:id="4" w:name="_Toc72049288"/>
       <w:r>
         <w:rPr>
           <w:lang w:val="fr-CA"/>
@@ -2213,7 +2086,7 @@
           <w:lang w:val="fr-CA"/>
         </w:rPr>
       </w:pPr>
-      <w:bookmarkStart w:id="5" w:name="_Toc71914474"/>
+      <w:bookmarkStart w:id="5" w:name="_Toc72049289"/>
       <w:r>
         <w:rPr>
           <w:lang w:val="fr-CA"/>
@@ -2312,7 +2185,7 @@
         </w:rPr>
       </w:pPr>
       <w:bookmarkStart w:id="6" w:name="_Toc58571903"/>
-      <w:bookmarkStart w:id="7" w:name="_Toc71914475"/>
+      <w:bookmarkStart w:id="7" w:name="_Toc72049290"/>
       <w:r>
         <w:rPr>
           <w:lang w:val="fr-CA"/>
@@ -2346,7 +2219,7 @@
         </w:rPr>
       </w:pPr>
       <w:bookmarkStart w:id="8" w:name="_Toc58571904"/>
-      <w:bookmarkStart w:id="9" w:name="_Toc71914476"/>
+      <w:bookmarkStart w:id="9" w:name="_Toc72049291"/>
       <w:r>
         <w:rPr>
           <w:sz w:val="28"/>
@@ -2644,7 +2517,7 @@
           <w:lang w:val="fr-CA"/>
         </w:rPr>
       </w:pPr>
-      <w:bookmarkStart w:id="10" w:name="_Toc71914477"/>
+      <w:bookmarkStart w:id="10" w:name="_Toc72049292"/>
       <w:r>
         <w:rPr>
           <w:sz w:val="28"/>
@@ -2837,7 +2710,7 @@
           <w:lang w:val="fr-CA"/>
         </w:rPr>
       </w:pPr>
-      <w:bookmarkStart w:id="11" w:name="_Toc71914478"/>
+      <w:bookmarkStart w:id="11" w:name="_Toc72049293"/>
       <w:r>
         <w:rPr>
           <w:sz w:val="28"/>
@@ -3150,7 +3023,15 @@
           <w:szCs w:val="28"/>
           <w:lang w:val="fr-CA"/>
         </w:rPr>
-        <w:t>«</w:t>
+        <w:t xml:space="preserve">« </w:t>
+      </w:r>
+      <w:r>
+        <w:rPr>
+          <w:sz w:val="28"/>
+          <w:szCs w:val="28"/>
+          <w:lang w:val="fr-CA"/>
+        </w:rPr>
+        <w:t>Comment créer une galerie</w:t>
       </w:r>
       <w:r>
         <w:rPr>
@@ -3160,22 +3041,6 @@
         </w:rPr>
         <w:t xml:space="preserve"> </w:t>
       </w:r>
-      <w:r>
-        <w:rPr>
-          <w:sz w:val="28"/>
-          <w:szCs w:val="28"/>
-          <w:lang w:val="fr-CA"/>
-        </w:rPr>
-        <w:t>Comment créer une galerie</w:t>
-      </w:r>
-      <w:r>
-        <w:rPr>
-          <w:sz w:val="28"/>
-          <w:szCs w:val="28"/>
-          <w:lang w:val="fr-CA"/>
-        </w:rPr>
-        <w:t xml:space="preserve"> </w:t>
-      </w:r>
       <w:proofErr w:type="gramStart"/>
       <w:r>
         <w:rPr>
@@ -3183,15 +3048,7 @@
           <w:szCs w:val="28"/>
           <w:lang w:val="fr-CA"/>
         </w:rPr>
-        <w:t>»</w:t>
-      </w:r>
-      <w:r>
-        <w:rPr>
-          <w:sz w:val="28"/>
-          <w:szCs w:val="28"/>
-          <w:lang w:val="fr-CA"/>
-        </w:rPr>
-        <w:t xml:space="preserve"> )</w:t>
+        <w:t>» )</w:t>
       </w:r>
       <w:proofErr w:type="gramEnd"/>
     </w:p>
@@ -3265,7 +3122,7 @@
           <w:lang w:val="fr-CA"/>
         </w:rPr>
       </w:pPr>
-      <w:bookmarkStart w:id="12" w:name="_Toc71914479"/>
+      <w:bookmarkStart w:id="12" w:name="_Toc72049294"/>
       <w:r>
         <w:rPr>
           <w:sz w:val="28"/>
@@ -3588,7 +3445,7 @@
           <w:lang w:val="fr-CA"/>
         </w:rPr>
       </w:pPr>
-      <w:bookmarkStart w:id="13" w:name="_Toc71914480"/>
+      <w:bookmarkStart w:id="13" w:name="_Toc72049295"/>
       <w:r>
         <w:rPr>
           <w:sz w:val="28"/>
@@ -3817,7 +3674,7 @@
           <w:lang w:val="fr-CA"/>
         </w:rPr>
       </w:pPr>
-      <w:bookmarkStart w:id="14" w:name="_Toc71914481"/>
+      <w:bookmarkStart w:id="14" w:name="_Toc72049296"/>
       <w:r>
         <w:rPr>
           <w:sz w:val="28"/>
@@ -3875,10 +3732,10 @@
           <w:noProof/>
         </w:rPr>
         <w:drawing>
-          <wp:inline distT="0" distB="0" distL="0" distR="0" wp14:anchorId="0A290FA2" wp14:editId="50536073">
-            <wp:extent cx="5943600" cy="2571750"/>
+          <wp:inline distT="0" distB="0" distL="0" distR="0" wp14:anchorId="53E7A022" wp14:editId="2F11C80E">
+            <wp:extent cx="5943600" cy="2903855"/>
             <wp:effectExtent l="0" t="0" r="0" b="0"/>
-            <wp:docPr id="10" name="Image 10"/>
+            <wp:docPr id="2" name="Image 2"/>
             <wp:cNvGraphicFramePr>
               <a:graphicFrameLocks xmlns:a="http://schemas.openxmlformats.org/drawingml/2006/main" noChangeAspect="1"/>
             </wp:cNvGraphicFramePr>
@@ -3898,7 +3755,7 @@
                   <pic:spPr>
                     <a:xfrm>
                       <a:off x="0" y="0"/>
-                      <a:ext cx="5943600" cy="2571750"/>
+                      <a:ext cx="5943600" cy="2903855"/>
                     </a:xfrm>
                     <a:prstGeom prst="rect">
                       <a:avLst/>
@@ -3970,7 +3827,7 @@
           <w:lang w:val="fr-CA"/>
         </w:rPr>
       </w:pPr>
-      <w:bookmarkStart w:id="15" w:name="_Toc71914482"/>
+      <w:bookmarkStart w:id="15" w:name="_Toc72049297"/>
       <w:r>
         <w:rPr>
           <w:sz w:val="28"/>
@@ -3980,6 +3837,7 @@
         <w:lastRenderedPageBreak/>
         <w:t>Vue d’une photo et de sa section de commentaire</w:t>
       </w:r>
+      <w:bookmarkEnd w:id="15"/>
     </w:p>
     <w:p>
       <w:pPr>
@@ -4043,18 +3901,10 @@
           <w:noProof/>
         </w:rPr>
         <w:drawing>
-          <wp:anchor distT="0" distB="0" distL="114300" distR="114300" simplePos="0" relativeHeight="251660288" behindDoc="0" locked="0" layoutInCell="1" allowOverlap="1" wp14:anchorId="2528E5DB" wp14:editId="508CAF9C">
-            <wp:simplePos x="914400" y="2571750"/>
-            <wp:positionH relativeFrom="column">
-              <wp:align>left</wp:align>
-            </wp:positionH>
-            <wp:positionV relativeFrom="paragraph">
-              <wp:align>top</wp:align>
-            </wp:positionV>
-            <wp:extent cx="5943600" cy="2925445"/>
-            <wp:effectExtent l="0" t="0" r="0" b="8255"/>
-            <wp:wrapSquare wrapText="bothSides"/>
-            <wp:docPr id="17" name="Image 17"/>
+          <wp:inline distT="0" distB="0" distL="0" distR="0" wp14:anchorId="15A0FB70" wp14:editId="602D72E2">
+            <wp:extent cx="5943600" cy="2903855"/>
+            <wp:effectExtent l="0" t="0" r="0" b="0"/>
+            <wp:docPr id="4" name="Image 4"/>
             <wp:cNvGraphicFramePr>
               <a:graphicFrameLocks xmlns:a="http://schemas.openxmlformats.org/drawingml/2006/main" noChangeAspect="1"/>
             </wp:cNvGraphicFramePr>
@@ -4066,13 +3916,7 @@
                     <pic:cNvPicPr/>
                   </pic:nvPicPr>
                   <pic:blipFill>
-                    <a:blip r:embed="rId19" cstate="print">
-                      <a:extLst>
-                        <a:ext uri="{28A0092B-C50C-407E-A947-70E740481C1C}">
-                          <a14:useLocalDpi xmlns:a14="http://schemas.microsoft.com/office/drawing/2010/main" val="0"/>
-                        </a:ext>
-                      </a:extLst>
-                    </a:blip>
+                    <a:blip r:embed="rId19"/>
                     <a:stretch>
                       <a:fillRect/>
                     </a:stretch>
@@ -4080,7 +3924,7 @@
                   <pic:spPr>
                     <a:xfrm>
                       <a:off x="0" y="0"/>
-                      <a:ext cx="5943600" cy="2925445"/>
+                      <a:ext cx="5943600" cy="2903855"/>
                     </a:xfrm>
                     <a:prstGeom prst="rect">
                       <a:avLst/>
@@ -4089,9 +3933,18 @@
                 </pic:pic>
               </a:graphicData>
             </a:graphic>
-          </wp:anchor>
+          </wp:inline>
         </w:drawing>
       </w:r>
+    </w:p>
+    <w:p>
+      <w:pPr>
+        <w:rPr>
+          <w:sz w:val="28"/>
+          <w:szCs w:val="28"/>
+          <w:lang w:val="fr-CA"/>
+        </w:rPr>
+      </w:pPr>
     </w:p>
     <w:p>
       <w:pPr>
@@ -4112,67 +3965,15 @@
           <w:szCs w:val="28"/>
           <w:lang w:val="fr-CA"/>
         </w:rPr>
-        <w:t xml:space="preserve">Pour </w:t>
-      </w:r>
-      <w:r>
-        <w:rPr>
-          <w:b/>
-          <w:bCs/>
-          <w:sz w:val="28"/>
-          <w:szCs w:val="28"/>
-          <w:lang w:val="fr-CA"/>
-        </w:rPr>
-        <w:t>ajouter un commentaire</w:t>
-      </w:r>
-      <w:r>
-        <w:rPr>
-          <w:b/>
-          <w:bCs/>
-          <w:sz w:val="28"/>
-          <w:szCs w:val="28"/>
-          <w:lang w:val="fr-CA"/>
-        </w:rPr>
-        <w:t xml:space="preserve"> : </w:t>
-      </w:r>
-      <w:r>
-        <w:rPr>
-          <w:sz w:val="28"/>
-          <w:szCs w:val="28"/>
-          <w:lang w:val="fr-CA"/>
-        </w:rPr>
-        <w:t xml:space="preserve">Inscrire le message que vous voulez ajouter dans la section de texte, puis cliquer sur le buton </w:t>
-      </w:r>
-      <w:r>
-        <w:rPr>
-          <w:sz w:val="28"/>
-          <w:szCs w:val="28"/>
-          <w:lang w:val="fr-CA"/>
-        </w:rPr>
-        <w:t>« </w:t>
-      </w:r>
-      <w:r>
-        <w:rPr>
-          <w:sz w:val="28"/>
-          <w:szCs w:val="28"/>
-          <w:lang w:val="fr-CA"/>
-        </w:rPr>
-        <w:t>Envoyer votre commentaire</w:t>
-      </w:r>
-      <w:r>
-        <w:rPr>
-          <w:sz w:val="28"/>
-          <w:szCs w:val="28"/>
-          <w:lang w:val="fr-CA"/>
-        </w:rPr>
-        <w:t> ».</w:t>
-      </w:r>
-      <w:r>
-        <w:rPr>
-          <w:sz w:val="28"/>
-          <w:szCs w:val="28"/>
-          <w:lang w:val="fr-CA"/>
-        </w:rPr>
-        <w:t xml:space="preserve"> </w:t>
+        <w:t xml:space="preserve">Pour ajouter un commentaire : </w:t>
+      </w:r>
+      <w:r>
+        <w:rPr>
+          <w:sz w:val="28"/>
+          <w:szCs w:val="28"/>
+          <w:lang w:val="fr-CA"/>
+        </w:rPr>
+        <w:t xml:space="preserve">Inscrire le message que vous voulez ajouter dans la section de texte, puis cliquer sur le buton « Envoyer votre commentaire ». </w:t>
       </w:r>
     </w:p>
     <w:p>
@@ -4202,6 +4003,180 @@
           <w:szCs w:val="28"/>
           <w:lang w:val="fr-CA"/>
         </w:rPr>
+        <w:t xml:space="preserve">Pour </w:t>
+      </w:r>
+      <w:r>
+        <w:rPr>
+          <w:b/>
+          <w:bCs/>
+          <w:sz w:val="28"/>
+          <w:szCs w:val="28"/>
+          <w:lang w:val="fr-CA"/>
+        </w:rPr>
+        <w:t>supprimer un commentaire que vous avez écrit :</w:t>
+      </w:r>
+      <w:r>
+        <w:rPr>
+          <w:b/>
+          <w:bCs/>
+          <w:sz w:val="28"/>
+          <w:szCs w:val="28"/>
+          <w:lang w:val="fr-CA"/>
+        </w:rPr>
+        <w:t xml:space="preserve"> </w:t>
+      </w:r>
+      <w:r>
+        <w:rPr>
+          <w:sz w:val="28"/>
+          <w:szCs w:val="28"/>
+          <w:lang w:val="fr-CA"/>
+        </w:rPr>
+        <w:t xml:space="preserve">Cliquez sur la ligne </w:t>
+      </w:r>
+      <w:r>
+        <w:rPr>
+          <w:sz w:val="28"/>
+          <w:szCs w:val="28"/>
+          <w:lang w:val="fr-CA"/>
+        </w:rPr>
+        <w:t>« Supprim</w:t>
+      </w:r>
+      <w:r>
+        <w:rPr>
+          <w:sz w:val="28"/>
+          <w:szCs w:val="28"/>
+          <w:lang w:val="fr-CA"/>
+        </w:rPr>
+        <w:t xml:space="preserve">er mon </w:t>
+      </w:r>
+      <w:proofErr w:type="gramStart"/>
+      <w:r>
+        <w:rPr>
+          <w:sz w:val="28"/>
+          <w:szCs w:val="28"/>
+          <w:lang w:val="fr-CA"/>
+        </w:rPr>
+        <w:t>commentaire</w:t>
+      </w:r>
+      <w:r>
+        <w:rPr>
+          <w:sz w:val="28"/>
+          <w:szCs w:val="28"/>
+          <w:lang w:val="fr-CA"/>
+        </w:rPr>
+        <w:t>»</w:t>
+      </w:r>
+      <w:proofErr w:type="gramEnd"/>
+      <w:r>
+        <w:rPr>
+          <w:sz w:val="28"/>
+          <w:szCs w:val="28"/>
+          <w:lang w:val="fr-CA"/>
+        </w:rPr>
+        <w:t>.</w:t>
+      </w:r>
+    </w:p>
+    <w:p>
+      <w:pPr>
+        <w:pStyle w:val="Paragraphedeliste"/>
+        <w:rPr>
+          <w:lang w:val="fr-CA"/>
+        </w:rPr>
+      </w:pPr>
+    </w:p>
+    <w:p>
+      <w:pPr>
+        <w:pStyle w:val="Paragraphedeliste"/>
+        <w:rPr>
+          <w:lang w:val="fr-CA"/>
+        </w:rPr>
+      </w:pPr>
+    </w:p>
+    <w:p>
+      <w:pPr>
+        <w:pStyle w:val="Paragraphedeliste"/>
+        <w:numPr>
+          <w:ilvl w:val="0"/>
+          <w:numId w:val="10"/>
+        </w:numPr>
+        <w:rPr>
+          <w:lang w:val="fr-CA"/>
+        </w:rPr>
+      </w:pPr>
+      <w:r>
+        <w:rPr>
+          <w:b/>
+          <w:bCs/>
+          <w:sz w:val="28"/>
+          <w:szCs w:val="28"/>
+          <w:lang w:val="fr-CA"/>
+        </w:rPr>
+        <w:t xml:space="preserve">Pour </w:t>
+      </w:r>
+      <w:r>
+        <w:rPr>
+          <w:b/>
+          <w:bCs/>
+          <w:sz w:val="28"/>
+          <w:szCs w:val="28"/>
+          <w:lang w:val="fr-CA"/>
+        </w:rPr>
+        <w:t>passer à la photo suivante</w:t>
+      </w:r>
+      <w:r>
+        <w:rPr>
+          <w:b/>
+          <w:bCs/>
+          <w:sz w:val="28"/>
+          <w:szCs w:val="28"/>
+          <w:lang w:val="fr-CA"/>
+        </w:rPr>
+        <w:t xml:space="preserve"> : </w:t>
+      </w:r>
+      <w:r>
+        <w:rPr>
+          <w:sz w:val="28"/>
+          <w:szCs w:val="28"/>
+          <w:lang w:val="fr-CA"/>
+        </w:rPr>
+        <w:t>Cliquez sur la petite flèche blanche à droite de la section de commentaire.</w:t>
+      </w:r>
+    </w:p>
+    <w:p>
+      <w:pPr>
+        <w:pStyle w:val="Paragraphedeliste"/>
+        <w:rPr>
+          <w:lang w:val="fr-CA"/>
+        </w:rPr>
+      </w:pPr>
+    </w:p>
+    <w:p>
+      <w:pPr>
+        <w:pStyle w:val="Paragraphedeliste"/>
+        <w:rPr>
+          <w:lang w:val="fr-CA"/>
+        </w:rPr>
+      </w:pPr>
+    </w:p>
+    <w:p>
+      <w:pPr>
+        <w:pStyle w:val="Paragraphedeliste"/>
+        <w:numPr>
+          <w:ilvl w:val="0"/>
+          <w:numId w:val="10"/>
+        </w:numPr>
+        <w:rPr>
+          <w:lang w:val="fr-CA"/>
+        </w:rPr>
+      </w:pPr>
+      <w:r>
+        <w:rPr>
+          <w:b/>
+          <w:bCs/>
+          <w:sz w:val="28"/>
+          <w:szCs w:val="28"/>
+          <w:lang w:val="fr-CA"/>
+        </w:rPr>
         <w:t>Pour supprimer la photo :</w:t>
       </w:r>
       <w:r>
@@ -4216,23 +4191,7 @@
           <w:szCs w:val="28"/>
           <w:lang w:val="fr-CA"/>
         </w:rPr>
-        <w:t xml:space="preserve">Cliquez sur le buton </w:t>
-      </w:r>
-      <w:r>
-        <w:rPr>
-          <w:sz w:val="28"/>
-          <w:szCs w:val="28"/>
-          <w:lang w:val="fr-CA"/>
-        </w:rPr>
-        <w:t>« </w:t>
-      </w:r>
-      <w:r>
-        <w:rPr>
-          <w:sz w:val="28"/>
-          <w:szCs w:val="28"/>
-          <w:lang w:val="fr-CA"/>
-        </w:rPr>
-        <w:t xml:space="preserve">Supprimer la </w:t>
+        <w:t xml:space="preserve">Cliquez sur le buton « Supprimer la </w:t>
       </w:r>
       <w:r>
         <w:rPr>
@@ -4325,6 +4284,7 @@
           <w:lang w:val="fr-CA"/>
         </w:rPr>
       </w:pPr>
+      <w:bookmarkStart w:id="16" w:name="_Toc72049298"/>
       <w:r>
         <w:rPr>
           <w:sz w:val="28"/>
@@ -4334,7 +4294,7 @@
         <w:lastRenderedPageBreak/>
         <w:t>Comment créer une galerie</w:t>
       </w:r>
-      <w:bookmarkEnd w:id="15"/>
+      <w:bookmarkEnd w:id="16"/>
     </w:p>
     <w:p>
       <w:pPr>
@@ -4373,10 +4333,10 @@
           <w:noProof/>
         </w:rPr>
         <w:drawing>
-          <wp:inline distT="0" distB="0" distL="0" distR="0" wp14:anchorId="2DBB0F40" wp14:editId="576D52D0">
-            <wp:extent cx="5943600" cy="2937510"/>
+          <wp:inline distT="0" distB="0" distL="0" distR="0" wp14:anchorId="1DBE6E97" wp14:editId="31628261">
+            <wp:extent cx="5943600" cy="2903855"/>
             <wp:effectExtent l="0" t="0" r="0" b="0"/>
-            <wp:docPr id="11" name="Image 11"/>
+            <wp:docPr id="5" name="Image 5"/>
             <wp:cNvGraphicFramePr>
               <a:graphicFrameLocks xmlns:a="http://schemas.openxmlformats.org/drawingml/2006/main" noChangeAspect="1"/>
             </wp:cNvGraphicFramePr>
@@ -4396,7 +4356,7 @@
                   <pic:spPr>
                     <a:xfrm>
                       <a:off x="0" y="0"/>
-                      <a:ext cx="5943600" cy="2937510"/>
+                      <a:ext cx="5943600" cy="2903855"/>
                     </a:xfrm>
                     <a:prstGeom prst="rect">
                       <a:avLst/>
@@ -6888,7 +6848,9 @@
 </file>
 
 <file path=customXml/item3.xml><?xml version="1.0" encoding="utf-8"?>
-<b:Sources xmlns:b="http://schemas.openxmlformats.org/officeDocument/2006/bibliography" xmlns="http://schemas.openxmlformats.org/officeDocument/2006/bibliography" SelectedStyle="\APASixthEditionOfficeOnline.xsl" StyleName="APA" Version="6"/>
+<p:properties xmlns:p="http://schemas.microsoft.com/office/2006/metadata/properties" xmlns:xsi="http://www.w3.org/2001/XMLSchema-instance" xmlns:pc="http://schemas.microsoft.com/office/infopath/2007/PartnerControls">
+  <documentManagement/>
+</p:properties>
 </file>
 
 <file path=customXml/item4.xml><?xml version="1.0" encoding="utf-8"?>
@@ -7050,9 +7012,7 @@
 </file>
 
 <file path=customXml/item5.xml><?xml version="1.0" encoding="utf-8"?>
-<p:properties xmlns:p="http://schemas.microsoft.com/office/2006/metadata/properties" xmlns:xsi="http://www.w3.org/2001/XMLSchema-instance" xmlns:pc="http://schemas.microsoft.com/office/infopath/2007/PartnerControls">
-  <documentManagement/>
-</p:properties>
+<b:Sources xmlns:b="http://schemas.openxmlformats.org/officeDocument/2006/bibliography" xmlns="http://schemas.openxmlformats.org/officeDocument/2006/bibliography" SelectedStyle="\APASixthEditionOfficeOnline.xsl" StyleName="APA" Version="6"/>
 </file>
 
 <file path=customXml/itemProps1.xml><?xml version="1.0" encoding="utf-8"?>
@@ -7072,9 +7032,10 @@
 </file>
 
 <file path=customXml/itemProps3.xml><?xml version="1.0" encoding="utf-8"?>
-<ds:datastoreItem xmlns:ds="http://schemas.openxmlformats.org/officeDocument/2006/customXml" ds:itemID="{5BE217DD-DE5C-4A8E-8B28-1F973CAAF373}">
+<ds:datastoreItem xmlns:ds="http://schemas.openxmlformats.org/officeDocument/2006/customXml" ds:itemID="{B92A1A10-5B55-44B6-9142-E819F3DDC0C5}">
   <ds:schemaRefs>
-    <ds:schemaRef ds:uri="http://schemas.openxmlformats.org/officeDocument/2006/bibliography"/>
+    <ds:schemaRef ds:uri="http://schemas.microsoft.com/office/2006/metadata/properties"/>
+    <ds:schemaRef ds:uri="http://schemas.microsoft.com/office/infopath/2007/PartnerControls"/>
   </ds:schemaRefs>
 </ds:datastoreItem>
 </file>
@@ -7098,10 +7059,9 @@
 </file>
 
 <file path=customXml/itemProps5.xml><?xml version="1.0" encoding="utf-8"?>
-<ds:datastoreItem xmlns:ds="http://schemas.openxmlformats.org/officeDocument/2006/customXml" ds:itemID="{B92A1A10-5B55-44B6-9142-E819F3DDC0C5}">
+<ds:datastoreItem xmlns:ds="http://schemas.openxmlformats.org/officeDocument/2006/customXml" ds:itemID="{5BE217DD-DE5C-4A8E-8B28-1F973CAAF373}">
   <ds:schemaRefs>
-    <ds:schemaRef ds:uri="http://schemas.microsoft.com/office/2006/metadata/properties"/>
-    <ds:schemaRef ds:uri="http://schemas.microsoft.com/office/infopath/2007/PartnerControls"/>
+    <ds:schemaRef ds:uri="http://schemas.openxmlformats.org/officeDocument/2006/bibliography"/>
   </ds:schemaRefs>
 </ds:datastoreItem>
 </file>
</xml_diff>

<commit_message>
Réglage du bug de la description
</commit_message>
<xml_diff>
--- a/Manuel_utilisateur.docx
+++ b/Manuel_utilisateur.docx
@@ -925,7 +925,7 @@
         </w:rPr>
         <w:fldChar w:fldCharType="separate"/>
       </w:r>
-      <w:hyperlink w:anchor="_Toc72049287" w:history="1">
+      <w:hyperlink w:anchor="_Toc72090177" w:history="1">
         <w:r>
           <w:rPr>
             <w:rStyle w:val="Lienhypertexte"/>
@@ -953,7 +953,7 @@
             <w:noProof/>
             <w:webHidden/>
           </w:rPr>
-          <w:instrText xml:space="preserve"> PAGEREF _Toc72049287 \h </w:instrText>
+          <w:instrText xml:space="preserve"> PAGEREF _Toc72090177 \h </w:instrText>
         </w:r>
         <w:r>
           <w:rPr>
@@ -996,7 +996,7 @@
           <w:lang w:val="fr-CA" w:eastAsia="fr-CA"/>
         </w:rPr>
       </w:pPr>
-      <w:hyperlink w:anchor="_Toc72049288" w:history="1">
+      <w:hyperlink w:anchor="_Toc72090178" w:history="1">
         <w:r>
           <w:rPr>
             <w:rStyle w:val="Lienhypertexte"/>
@@ -1024,7 +1024,7 @@
             <w:noProof/>
             <w:webHidden/>
           </w:rPr>
-          <w:instrText xml:space="preserve"> PAGEREF _Toc72049288 \h </w:instrText>
+          <w:instrText xml:space="preserve"> PAGEREF _Toc72090178 \h </w:instrText>
         </w:r>
         <w:r>
           <w:rPr>
@@ -1067,7 +1067,7 @@
           <w:lang w:val="fr-CA" w:eastAsia="fr-CA"/>
         </w:rPr>
       </w:pPr>
-      <w:hyperlink w:anchor="_Toc72049289" w:history="1">
+      <w:hyperlink w:anchor="_Toc72090179" w:history="1">
         <w:r>
           <w:rPr>
             <w:rStyle w:val="Lienhypertexte"/>
@@ -1095,7 +1095,7 @@
             <w:noProof/>
             <w:webHidden/>
           </w:rPr>
-          <w:instrText xml:space="preserve"> PAGEREF _Toc72049289 \h </w:instrText>
+          <w:instrText xml:space="preserve"> PAGEREF _Toc72090179 \h </w:instrText>
         </w:r>
         <w:r>
           <w:rPr>
@@ -1138,7 +1138,7 @@
           <w:lang w:val="fr-CA" w:eastAsia="fr-CA"/>
         </w:rPr>
       </w:pPr>
-      <w:hyperlink w:anchor="_Toc72049290" w:history="1">
+      <w:hyperlink w:anchor="_Toc72090180" w:history="1">
         <w:r>
           <w:rPr>
             <w:rStyle w:val="Lienhypertexte"/>
@@ -1166,7 +1166,7 @@
             <w:noProof/>
             <w:webHidden/>
           </w:rPr>
-          <w:instrText xml:space="preserve"> PAGEREF _Toc72049290 \h </w:instrText>
+          <w:instrText xml:space="preserve"> PAGEREF _Toc72090180 \h </w:instrText>
         </w:r>
         <w:r>
           <w:rPr>
@@ -1209,7 +1209,7 @@
           <w:lang w:val="fr-CA" w:eastAsia="fr-CA"/>
         </w:rPr>
       </w:pPr>
-      <w:hyperlink w:anchor="_Toc72049291" w:history="1">
+      <w:hyperlink w:anchor="_Toc72090181" w:history="1">
         <w:r>
           <w:rPr>
             <w:rStyle w:val="Lienhypertexte"/>
@@ -1237,7 +1237,7 @@
             <w:noProof/>
             <w:webHidden/>
           </w:rPr>
-          <w:instrText xml:space="preserve"> PAGEREF _Toc72049291 \h </w:instrText>
+          <w:instrText xml:space="preserve"> PAGEREF _Toc72090181 \h </w:instrText>
         </w:r>
         <w:r>
           <w:rPr>
@@ -1280,7 +1280,7 @@
           <w:lang w:val="fr-CA" w:eastAsia="fr-CA"/>
         </w:rPr>
       </w:pPr>
-      <w:hyperlink w:anchor="_Toc72049292" w:history="1">
+      <w:hyperlink w:anchor="_Toc72090182" w:history="1">
         <w:r>
           <w:rPr>
             <w:rStyle w:val="Lienhypertexte"/>
@@ -1308,7 +1308,7 @@
             <w:noProof/>
             <w:webHidden/>
           </w:rPr>
-          <w:instrText xml:space="preserve"> PAGEREF _Toc72049292 \h </w:instrText>
+          <w:instrText xml:space="preserve"> PAGEREF _Toc72090182 \h </w:instrText>
         </w:r>
         <w:r>
           <w:rPr>
@@ -1351,7 +1351,7 @@
           <w:lang w:val="fr-CA" w:eastAsia="fr-CA"/>
         </w:rPr>
       </w:pPr>
-      <w:hyperlink w:anchor="_Toc72049293" w:history="1">
+      <w:hyperlink w:anchor="_Toc72090183" w:history="1">
         <w:r>
           <w:rPr>
             <w:rStyle w:val="Lienhypertexte"/>
@@ -1379,7 +1379,7 @@
             <w:noProof/>
             <w:webHidden/>
           </w:rPr>
-          <w:instrText xml:space="preserve"> PAGEREF _Toc72049293 \h </w:instrText>
+          <w:instrText xml:space="preserve"> PAGEREF _Toc72090183 \h </w:instrText>
         </w:r>
         <w:r>
           <w:rPr>
@@ -1422,7 +1422,7 @@
           <w:lang w:val="fr-CA" w:eastAsia="fr-CA"/>
         </w:rPr>
       </w:pPr>
-      <w:hyperlink w:anchor="_Toc72049294" w:history="1">
+      <w:hyperlink w:anchor="_Toc72090184" w:history="1">
         <w:r>
           <w:rPr>
             <w:rStyle w:val="Lienhypertexte"/>
@@ -1450,7 +1450,7 @@
             <w:noProof/>
             <w:webHidden/>
           </w:rPr>
-          <w:instrText xml:space="preserve"> PAGEREF _Toc72049294 \h </w:instrText>
+          <w:instrText xml:space="preserve"> PAGEREF _Toc72090184 \h </w:instrText>
         </w:r>
         <w:r>
           <w:rPr>
@@ -1493,7 +1493,7 @@
           <w:lang w:val="fr-CA" w:eastAsia="fr-CA"/>
         </w:rPr>
       </w:pPr>
-      <w:hyperlink w:anchor="_Toc72049295" w:history="1">
+      <w:hyperlink w:anchor="_Toc72090185" w:history="1">
         <w:r>
           <w:rPr>
             <w:rStyle w:val="Lienhypertexte"/>
@@ -1521,7 +1521,7 @@
             <w:noProof/>
             <w:webHidden/>
           </w:rPr>
-          <w:instrText xml:space="preserve"> PAGEREF _Toc72049295 \h </w:instrText>
+          <w:instrText xml:space="preserve"> PAGEREF _Toc72090185 \h </w:instrText>
         </w:r>
         <w:r>
           <w:rPr>
@@ -1564,7 +1564,7 @@
           <w:lang w:val="fr-CA" w:eastAsia="fr-CA"/>
         </w:rPr>
       </w:pPr>
-      <w:hyperlink w:anchor="_Toc72049296" w:history="1">
+      <w:hyperlink w:anchor="_Toc72090186" w:history="1">
         <w:r>
           <w:rPr>
             <w:rStyle w:val="Lienhypertexte"/>
@@ -1592,7 +1592,7 @@
             <w:noProof/>
             <w:webHidden/>
           </w:rPr>
-          <w:instrText xml:space="preserve"> PAGEREF _Toc72049296 \h </w:instrText>
+          <w:instrText xml:space="preserve"> PAGEREF _Toc72090186 \h </w:instrText>
         </w:r>
         <w:r>
           <w:rPr>
@@ -1635,7 +1635,7 @@
           <w:lang w:val="fr-CA" w:eastAsia="fr-CA"/>
         </w:rPr>
       </w:pPr>
-      <w:hyperlink w:anchor="_Toc72049297" w:history="1">
+      <w:hyperlink w:anchor="_Toc72090187" w:history="1">
         <w:r>
           <w:rPr>
             <w:rStyle w:val="Lienhypertexte"/>
@@ -1663,7 +1663,7 @@
             <w:noProof/>
             <w:webHidden/>
           </w:rPr>
-          <w:instrText xml:space="preserve"> PAGEREF _Toc72049297 \h </w:instrText>
+          <w:instrText xml:space="preserve"> PAGEREF _Toc72090187 \h </w:instrText>
         </w:r>
         <w:r>
           <w:rPr>
@@ -1706,7 +1706,7 @@
           <w:lang w:val="fr-CA" w:eastAsia="fr-CA"/>
         </w:rPr>
       </w:pPr>
-      <w:hyperlink w:anchor="_Toc72049298" w:history="1">
+      <w:hyperlink w:anchor="_Toc72090188" w:history="1">
         <w:r>
           <w:rPr>
             <w:rStyle w:val="Lienhypertexte"/>
@@ -1734,7 +1734,7 @@
             <w:noProof/>
             <w:webHidden/>
           </w:rPr>
-          <w:instrText xml:space="preserve"> PAGEREF _Toc72049298 \h </w:instrText>
+          <w:instrText xml:space="preserve"> PAGEREF _Toc72090188 \h </w:instrText>
         </w:r>
         <w:r>
           <w:rPr>
@@ -1754,7 +1754,291 @@
             <w:noProof/>
             <w:webHidden/>
           </w:rPr>
-          <w:t>11</w:t>
+          <w:t>10</w:t>
+        </w:r>
+        <w:r>
+          <w:rPr>
+            <w:noProof/>
+            <w:webHidden/>
+          </w:rPr>
+          <w:fldChar w:fldCharType="end"/>
+        </w:r>
+      </w:hyperlink>
+    </w:p>
+    <w:p>
+      <w:pPr>
+        <w:pStyle w:val="TM1"/>
+        <w:tabs>
+          <w:tab w:val="right" w:leader="dot" w:pos="9350"/>
+        </w:tabs>
+        <w:rPr>
+          <w:rFonts w:eastAsiaTheme="minorEastAsia"/>
+          <w:noProof/>
+          <w:lang w:val="fr-CA" w:eastAsia="fr-CA"/>
+        </w:rPr>
+      </w:pPr>
+      <w:hyperlink w:anchor="_Toc72090189" w:history="1">
+        <w:r>
+          <w:rPr>
+            <w:rStyle w:val="Lienhypertexte"/>
+            <w:noProof/>
+            <w:lang w:val="fr-CA"/>
+          </w:rPr>
+          <w:t>Guide de la section des administrateurs du site</w:t>
+        </w:r>
+        <w:r>
+          <w:rPr>
+            <w:noProof/>
+            <w:webHidden/>
+          </w:rPr>
+          <w:tab/>
+        </w:r>
+        <w:r>
+          <w:rPr>
+            <w:noProof/>
+            <w:webHidden/>
+          </w:rPr>
+          <w:fldChar w:fldCharType="begin"/>
+        </w:r>
+        <w:r>
+          <w:rPr>
+            <w:noProof/>
+            <w:webHidden/>
+          </w:rPr>
+          <w:instrText xml:space="preserve"> PAGEREF _Toc72090189 \h </w:instrText>
+        </w:r>
+        <w:r>
+          <w:rPr>
+            <w:noProof/>
+            <w:webHidden/>
+          </w:rPr>
+        </w:r>
+        <w:r>
+          <w:rPr>
+            <w:noProof/>
+            <w:webHidden/>
+          </w:rPr>
+          <w:fldChar w:fldCharType="separate"/>
+        </w:r>
+        <w:r>
+          <w:rPr>
+            <w:noProof/>
+            <w:webHidden/>
+          </w:rPr>
+          <w:t>13</w:t>
+        </w:r>
+        <w:r>
+          <w:rPr>
+            <w:noProof/>
+            <w:webHidden/>
+          </w:rPr>
+          <w:fldChar w:fldCharType="end"/>
+        </w:r>
+      </w:hyperlink>
+    </w:p>
+    <w:p>
+      <w:pPr>
+        <w:pStyle w:val="TM2"/>
+        <w:tabs>
+          <w:tab w:val="right" w:leader="dot" w:pos="9350"/>
+        </w:tabs>
+        <w:rPr>
+          <w:rFonts w:eastAsiaTheme="minorEastAsia"/>
+          <w:noProof/>
+          <w:lang w:val="fr-CA" w:eastAsia="fr-CA"/>
+        </w:rPr>
+      </w:pPr>
+      <w:hyperlink w:anchor="_Toc72090190" w:history="1">
+        <w:r>
+          <w:rPr>
+            <w:rStyle w:val="Lienhypertexte"/>
+            <w:noProof/>
+            <w:lang w:val="fr-CA"/>
+          </w:rPr>
+          <w:t>Vue à partir de la page de connexion</w:t>
+        </w:r>
+        <w:r>
+          <w:rPr>
+            <w:noProof/>
+            <w:webHidden/>
+          </w:rPr>
+          <w:tab/>
+        </w:r>
+        <w:r>
+          <w:rPr>
+            <w:noProof/>
+            <w:webHidden/>
+          </w:rPr>
+          <w:fldChar w:fldCharType="begin"/>
+        </w:r>
+        <w:r>
+          <w:rPr>
+            <w:noProof/>
+            <w:webHidden/>
+          </w:rPr>
+          <w:instrText xml:space="preserve"> PAGEREF _Toc72090190 \h </w:instrText>
+        </w:r>
+        <w:r>
+          <w:rPr>
+            <w:noProof/>
+            <w:webHidden/>
+          </w:rPr>
+        </w:r>
+        <w:r>
+          <w:rPr>
+            <w:noProof/>
+            <w:webHidden/>
+          </w:rPr>
+          <w:fldChar w:fldCharType="separate"/>
+        </w:r>
+        <w:r>
+          <w:rPr>
+            <w:noProof/>
+            <w:webHidden/>
+          </w:rPr>
+          <w:t>13</w:t>
+        </w:r>
+        <w:r>
+          <w:rPr>
+            <w:noProof/>
+            <w:webHidden/>
+          </w:rPr>
+          <w:fldChar w:fldCharType="end"/>
+        </w:r>
+      </w:hyperlink>
+    </w:p>
+    <w:p>
+      <w:pPr>
+        <w:pStyle w:val="TM2"/>
+        <w:tabs>
+          <w:tab w:val="right" w:leader="dot" w:pos="9350"/>
+        </w:tabs>
+        <w:rPr>
+          <w:rFonts w:eastAsiaTheme="minorEastAsia"/>
+          <w:noProof/>
+          <w:lang w:val="fr-CA" w:eastAsia="fr-CA"/>
+        </w:rPr>
+      </w:pPr>
+      <w:hyperlink w:anchor="_Toc72090191" w:history="1">
+        <w:r>
+          <w:rPr>
+            <w:rStyle w:val="Lienhypertexte"/>
+            <w:noProof/>
+            <w:lang w:val="fr-CA"/>
+          </w:rPr>
+          <w:t>Vue de la liste des utilisateurs</w:t>
+        </w:r>
+        <w:r>
+          <w:rPr>
+            <w:noProof/>
+            <w:webHidden/>
+          </w:rPr>
+          <w:tab/>
+        </w:r>
+        <w:r>
+          <w:rPr>
+            <w:noProof/>
+            <w:webHidden/>
+          </w:rPr>
+          <w:fldChar w:fldCharType="begin"/>
+        </w:r>
+        <w:r>
+          <w:rPr>
+            <w:noProof/>
+            <w:webHidden/>
+          </w:rPr>
+          <w:instrText xml:space="preserve"> PAGEREF _Toc72090191 \h </w:instrText>
+        </w:r>
+        <w:r>
+          <w:rPr>
+            <w:noProof/>
+            <w:webHidden/>
+          </w:rPr>
+        </w:r>
+        <w:r>
+          <w:rPr>
+            <w:noProof/>
+            <w:webHidden/>
+          </w:rPr>
+          <w:fldChar w:fldCharType="separate"/>
+        </w:r>
+        <w:r>
+          <w:rPr>
+            <w:noProof/>
+            <w:webHidden/>
+          </w:rPr>
+          <w:t>14</w:t>
+        </w:r>
+        <w:r>
+          <w:rPr>
+            <w:noProof/>
+            <w:webHidden/>
+          </w:rPr>
+          <w:fldChar w:fldCharType="end"/>
+        </w:r>
+      </w:hyperlink>
+    </w:p>
+    <w:p>
+      <w:pPr>
+        <w:pStyle w:val="TM2"/>
+        <w:tabs>
+          <w:tab w:val="right" w:leader="dot" w:pos="9350"/>
+        </w:tabs>
+        <w:rPr>
+          <w:rFonts w:eastAsiaTheme="minorEastAsia"/>
+          <w:noProof/>
+          <w:lang w:val="fr-CA" w:eastAsia="fr-CA"/>
+        </w:rPr>
+      </w:pPr>
+      <w:hyperlink w:anchor="_Toc72090192" w:history="1">
+        <w:r>
+          <w:rPr>
+            <w:rStyle w:val="Lienhypertexte"/>
+            <w:noProof/>
+            <w:lang w:val="fr-CA"/>
+          </w:rPr>
+          <w:t>Vue des logs</w:t>
+        </w:r>
+        <w:r>
+          <w:rPr>
+            <w:noProof/>
+            <w:webHidden/>
+          </w:rPr>
+          <w:tab/>
+        </w:r>
+        <w:r>
+          <w:rPr>
+            <w:noProof/>
+            <w:webHidden/>
+          </w:rPr>
+          <w:fldChar w:fldCharType="begin"/>
+        </w:r>
+        <w:r>
+          <w:rPr>
+            <w:noProof/>
+            <w:webHidden/>
+          </w:rPr>
+          <w:instrText xml:space="preserve"> PAGEREF _Toc72090192 \h </w:instrText>
+        </w:r>
+        <w:r>
+          <w:rPr>
+            <w:noProof/>
+            <w:webHidden/>
+          </w:rPr>
+        </w:r>
+        <w:r>
+          <w:rPr>
+            <w:noProof/>
+            <w:webHidden/>
+          </w:rPr>
+          <w:fldChar w:fldCharType="separate"/>
+        </w:r>
+        <w:r>
+          <w:rPr>
+            <w:noProof/>
+            <w:webHidden/>
+          </w:rPr>
+          <w:t>15</w:t>
         </w:r>
         <w:r>
           <w:rPr>
@@ -1804,7 +2088,7 @@
         </w:rPr>
       </w:pPr>
       <w:bookmarkStart w:id="1" w:name="_Toc58571901"/>
-      <w:bookmarkStart w:id="2" w:name="_Toc72049287"/>
+      <w:bookmarkStart w:id="2" w:name="_Toc72090177"/>
       <w:r>
         <w:rPr>
           <w:lang w:val="fr-CA"/>
@@ -1929,7 +2213,7 @@
         </w:rPr>
       </w:pPr>
       <w:bookmarkStart w:id="3" w:name="_Toc58571902"/>
-      <w:bookmarkStart w:id="4" w:name="_Toc72049288"/>
+      <w:bookmarkStart w:id="4" w:name="_Toc72090178"/>
       <w:r>
         <w:rPr>
           <w:lang w:val="fr-CA"/>
@@ -2086,7 +2370,7 @@
           <w:lang w:val="fr-CA"/>
         </w:rPr>
       </w:pPr>
-      <w:bookmarkStart w:id="5" w:name="_Toc72049289"/>
+      <w:bookmarkStart w:id="5" w:name="_Toc72090179"/>
       <w:r>
         <w:rPr>
           <w:lang w:val="fr-CA"/>
@@ -2185,7 +2469,7 @@
         </w:rPr>
       </w:pPr>
       <w:bookmarkStart w:id="6" w:name="_Toc58571903"/>
-      <w:bookmarkStart w:id="7" w:name="_Toc72049290"/>
+      <w:bookmarkStart w:id="7" w:name="_Toc72090180"/>
       <w:r>
         <w:rPr>
           <w:lang w:val="fr-CA"/>
@@ -2219,7 +2503,7 @@
         </w:rPr>
       </w:pPr>
       <w:bookmarkStart w:id="8" w:name="_Toc58571904"/>
-      <w:bookmarkStart w:id="9" w:name="_Toc72049291"/>
+      <w:bookmarkStart w:id="9" w:name="_Toc72090181"/>
       <w:r>
         <w:rPr>
           <w:sz w:val="28"/>
@@ -2517,7 +2801,7 @@
           <w:lang w:val="fr-CA"/>
         </w:rPr>
       </w:pPr>
-      <w:bookmarkStart w:id="10" w:name="_Toc72049292"/>
+      <w:bookmarkStart w:id="10" w:name="_Toc72090182"/>
       <w:r>
         <w:rPr>
           <w:sz w:val="28"/>
@@ -2710,7 +2994,7 @@
           <w:lang w:val="fr-CA"/>
         </w:rPr>
       </w:pPr>
-      <w:bookmarkStart w:id="11" w:name="_Toc72049293"/>
+      <w:bookmarkStart w:id="11" w:name="_Toc72090183"/>
       <w:r>
         <w:rPr>
           <w:sz w:val="28"/>
@@ -3122,7 +3406,7 @@
           <w:lang w:val="fr-CA"/>
         </w:rPr>
       </w:pPr>
-      <w:bookmarkStart w:id="12" w:name="_Toc72049294"/>
+      <w:bookmarkStart w:id="12" w:name="_Toc72090184"/>
       <w:r>
         <w:rPr>
           <w:sz w:val="28"/>
@@ -3445,7 +3729,7 @@
           <w:lang w:val="fr-CA"/>
         </w:rPr>
       </w:pPr>
-      <w:bookmarkStart w:id="13" w:name="_Toc72049295"/>
+      <w:bookmarkStart w:id="13" w:name="_Toc72090185"/>
       <w:r>
         <w:rPr>
           <w:sz w:val="28"/>
@@ -3674,7 +3958,7 @@
           <w:lang w:val="fr-CA"/>
         </w:rPr>
       </w:pPr>
-      <w:bookmarkStart w:id="14" w:name="_Toc72049296"/>
+      <w:bookmarkStart w:id="14" w:name="_Toc72090186"/>
       <w:r>
         <w:rPr>
           <w:sz w:val="28"/>
@@ -3827,7 +4111,7 @@
           <w:lang w:val="fr-CA"/>
         </w:rPr>
       </w:pPr>
-      <w:bookmarkStart w:id="15" w:name="_Toc72049297"/>
+      <w:bookmarkStart w:id="15" w:name="_Toc72090187"/>
       <w:r>
         <w:rPr>
           <w:sz w:val="28"/>
@@ -3901,10 +4185,10 @@
           <w:noProof/>
         </w:rPr>
         <w:drawing>
-          <wp:inline distT="0" distB="0" distL="0" distR="0" wp14:anchorId="15A0FB70" wp14:editId="602D72E2">
-            <wp:extent cx="5943600" cy="2903855"/>
+          <wp:inline distT="0" distB="0" distL="0" distR="0" wp14:anchorId="13530DD7" wp14:editId="7724E342">
+            <wp:extent cx="5943600" cy="2937510"/>
             <wp:effectExtent l="0" t="0" r="0" b="0"/>
-            <wp:docPr id="4" name="Image 4"/>
+            <wp:docPr id="10" name="Image 10"/>
             <wp:cNvGraphicFramePr>
               <a:graphicFrameLocks xmlns:a="http://schemas.openxmlformats.org/drawingml/2006/main" noChangeAspect="1"/>
             </wp:cNvGraphicFramePr>
@@ -3924,7 +4208,7 @@
                   <pic:spPr>
                     <a:xfrm>
                       <a:off x="0" y="0"/>
-                      <a:ext cx="5943600" cy="2903855"/>
+                      <a:ext cx="5943600" cy="2937510"/>
                     </a:xfrm>
                     <a:prstGeom prst="rect">
                       <a:avLst/>
@@ -4003,70 +4287,40 @@
           <w:szCs w:val="28"/>
           <w:lang w:val="fr-CA"/>
         </w:rPr>
-        <w:t xml:space="preserve">Pour </w:t>
-      </w:r>
-      <w:r>
-        <w:rPr>
-          <w:b/>
-          <w:bCs/>
-          <w:sz w:val="28"/>
-          <w:szCs w:val="28"/>
-          <w:lang w:val="fr-CA"/>
-        </w:rPr>
-        <w:t>supprimer un commentaire que vous avez écrit :</w:t>
-      </w:r>
-      <w:r>
-        <w:rPr>
-          <w:b/>
-          <w:bCs/>
-          <w:sz w:val="28"/>
-          <w:szCs w:val="28"/>
-          <w:lang w:val="fr-CA"/>
-        </w:rPr>
-        <w:t xml:space="preserve"> </w:t>
-      </w:r>
-      <w:r>
-        <w:rPr>
-          <w:sz w:val="28"/>
-          <w:szCs w:val="28"/>
-          <w:lang w:val="fr-CA"/>
-        </w:rPr>
-        <w:t xml:space="preserve">Cliquez sur la ligne </w:t>
-      </w:r>
-      <w:r>
-        <w:rPr>
-          <w:sz w:val="28"/>
-          <w:szCs w:val="28"/>
-          <w:lang w:val="fr-CA"/>
-        </w:rPr>
-        <w:t>« Supprim</w:t>
-      </w:r>
-      <w:r>
-        <w:rPr>
-          <w:sz w:val="28"/>
-          <w:szCs w:val="28"/>
-          <w:lang w:val="fr-CA"/>
-        </w:rPr>
-        <w:t xml:space="preserve">er mon </w:t>
-      </w:r>
-      <w:proofErr w:type="gramStart"/>
-      <w:r>
-        <w:rPr>
-          <w:sz w:val="28"/>
-          <w:szCs w:val="28"/>
-          <w:lang w:val="fr-CA"/>
-        </w:rPr>
-        <w:t>commentaire</w:t>
-      </w:r>
-      <w:r>
-        <w:rPr>
-          <w:sz w:val="28"/>
-          <w:szCs w:val="28"/>
-          <w:lang w:val="fr-CA"/>
-        </w:rPr>
-        <w:t>»</w:t>
-      </w:r>
-      <w:proofErr w:type="gramEnd"/>
+        <w:t xml:space="preserve">Pour supprimer un commentaire que vous avez écrit : </w:t>
+      </w:r>
+      <w:r>
+        <w:rPr>
+          <w:sz w:val="28"/>
+          <w:szCs w:val="28"/>
+          <w:lang w:val="fr-CA"/>
+        </w:rPr>
+        <w:t>Cliquez sur l</w:t>
+      </w:r>
+      <w:r>
+        <w:rPr>
+          <w:sz w:val="28"/>
+          <w:szCs w:val="28"/>
+          <w:lang w:val="fr-CA"/>
+        </w:rPr>
+        <w:t>e bouton</w:t>
+      </w:r>
+      <w:r>
+        <w:rPr>
+          <w:sz w:val="28"/>
+          <w:szCs w:val="28"/>
+          <w:lang w:val="fr-CA"/>
+        </w:rPr>
+        <w:t xml:space="preserve"> « Supprime</w:t>
+      </w:r>
+      <w:r>
+        <w:rPr>
+          <w:sz w:val="28"/>
+          <w:szCs w:val="28"/>
+          <w:lang w:val="fr-CA"/>
+        </w:rPr>
+        <w:t>r »</w:t>
+      </w:r>
       <w:r>
         <w:rPr>
           <w:sz w:val="28"/>
@@ -4111,27 +4365,7 @@
           <w:szCs w:val="28"/>
           <w:lang w:val="fr-CA"/>
         </w:rPr>
-        <w:t xml:space="preserve">Pour </w:t>
-      </w:r>
-      <w:r>
-        <w:rPr>
-          <w:b/>
-          <w:bCs/>
-          <w:sz w:val="28"/>
-          <w:szCs w:val="28"/>
-          <w:lang w:val="fr-CA"/>
-        </w:rPr>
-        <w:t>passer à la photo suivante</w:t>
-      </w:r>
-      <w:r>
-        <w:rPr>
-          <w:b/>
-          <w:bCs/>
-          <w:sz w:val="28"/>
-          <w:szCs w:val="28"/>
-          <w:lang w:val="fr-CA"/>
-        </w:rPr>
-        <w:t xml:space="preserve"> : </w:t>
+        <w:t xml:space="preserve">Pour passer à la photo suivante : </w:t>
       </w:r>
       <w:r>
         <w:rPr>
@@ -4212,68 +4446,12 @@
     </w:p>
     <w:p>
       <w:pPr>
-        <w:pStyle w:val="Paragraphedeliste"/>
-        <w:rPr>
-          <w:lang w:val="fr-CA"/>
-        </w:rPr>
-      </w:pPr>
-    </w:p>
-    <w:p>
-      <w:pPr>
-        <w:pStyle w:val="Paragraphedeliste"/>
-        <w:rPr>
-          <w:lang w:val="fr-CA"/>
-        </w:rPr>
-      </w:pPr>
-    </w:p>
-    <w:p>
-      <w:pPr>
-        <w:rPr>
-          <w:lang w:val="fr-CA"/>
-        </w:rPr>
-      </w:pPr>
-    </w:p>
-    <w:p>
-      <w:pPr>
-        <w:pStyle w:val="Paragraphedeliste"/>
-        <w:rPr>
-          <w:lang w:val="fr-CA"/>
-        </w:rPr>
-      </w:pPr>
-    </w:p>
-    <w:p>
-      <w:pPr>
-        <w:rPr>
-          <w:sz w:val="28"/>
-          <w:szCs w:val="28"/>
-          <w:lang w:val="fr-CA"/>
-        </w:rPr>
-      </w:pPr>
-      <w:r>
-        <w:rPr>
-          <w:sz w:val="28"/>
-          <w:szCs w:val="28"/>
-          <w:lang w:val="fr-CA"/>
-        </w:rPr>
-        <w:br w:type="textWrapping" w:clear="all"/>
-      </w:r>
-    </w:p>
-    <w:p>
-      <w:pPr>
-        <w:rPr>
-          <w:sz w:val="28"/>
-          <w:szCs w:val="28"/>
-          <w:lang w:val="fr-CA"/>
-        </w:rPr>
-      </w:pPr>
-      <w:r>
-        <w:rPr>
-          <w:sz w:val="28"/>
-          <w:szCs w:val="28"/>
-          <w:lang w:val="fr-CA"/>
-        </w:rPr>
-        <w:br w:type="page"/>
-      </w:r>
+        <w:rPr>
+          <w:sz w:val="28"/>
+          <w:szCs w:val="28"/>
+          <w:lang w:val="fr-CA"/>
+        </w:rPr>
+      </w:pPr>
     </w:p>
     <w:p>
       <w:pPr>
@@ -4284,7 +4462,7 @@
           <w:lang w:val="fr-CA"/>
         </w:rPr>
       </w:pPr>
-      <w:bookmarkStart w:id="16" w:name="_Toc72049298"/>
+      <w:bookmarkStart w:id="16" w:name="_Toc72090188"/>
       <w:r>
         <w:rPr>
           <w:sz w:val="28"/>
@@ -4412,22 +4590,19 @@
       <w:r>
         <w:rPr>
           <w:noProof/>
-          <w:sz w:val="20"/>
-          <w:szCs w:val="20"/>
+          <w:lang w:val="fr-CA"/>
+        </w:rPr>
+        <w:t xml:space="preserve"> </w:t>
+      </w:r>
+      <w:r>
+        <w:rPr>
+          <w:noProof/>
         </w:rPr>
         <w:drawing>
-          <wp:anchor distT="0" distB="0" distL="114300" distR="114300" simplePos="0" relativeHeight="251659264" behindDoc="0" locked="0" layoutInCell="1" allowOverlap="1" wp14:anchorId="3322AA41" wp14:editId="590BD170">
-            <wp:simplePos x="0" y="0"/>
-            <wp:positionH relativeFrom="margin">
-              <wp:align>right</wp:align>
-            </wp:positionH>
-            <wp:positionV relativeFrom="paragraph">
-              <wp:posOffset>306705</wp:posOffset>
-            </wp:positionV>
-            <wp:extent cx="5943600" cy="2667000"/>
+          <wp:inline distT="0" distB="0" distL="0" distR="0" wp14:anchorId="5E64C65E" wp14:editId="21E387A6">
+            <wp:extent cx="5943600" cy="2900680"/>
             <wp:effectExtent l="0" t="0" r="0" b="0"/>
-            <wp:wrapSquare wrapText="bothSides"/>
-            <wp:docPr id="12" name="Image 12"/>
+            <wp:docPr id="11" name="Image 11"/>
             <wp:cNvGraphicFramePr>
               <a:graphicFrameLocks xmlns:a="http://schemas.openxmlformats.org/drawingml/2006/main" noChangeAspect="1"/>
             </wp:cNvGraphicFramePr>
@@ -4439,13 +4614,7 @@
                     <pic:cNvPicPr/>
                   </pic:nvPicPr>
                   <pic:blipFill>
-                    <a:blip r:embed="rId21" cstate="print">
-                      <a:extLst>
-                        <a:ext uri="{28A0092B-C50C-407E-A947-70E740481C1C}">
-                          <a14:useLocalDpi xmlns:a14="http://schemas.microsoft.com/office/drawing/2010/main" val="0"/>
-                        </a:ext>
-                      </a:extLst>
-                    </a:blip>
+                    <a:blip r:embed="rId21"/>
                     <a:stretch>
                       <a:fillRect/>
                     </a:stretch>
@@ -4453,7 +4622,7 @@
                   <pic:spPr>
                     <a:xfrm>
                       <a:off x="0" y="0"/>
-                      <a:ext cx="5943600" cy="2667000"/>
+                      <a:ext cx="5943600" cy="2900680"/>
                     </a:xfrm>
                     <a:prstGeom prst="rect">
                       <a:avLst/>
@@ -4462,10 +4631,7 @@
                 </pic:pic>
               </a:graphicData>
             </a:graphic>
-            <wp14:sizeRelV relativeFrom="margin">
-              <wp14:pctHeight>0</wp14:pctHeight>
-            </wp14:sizeRelV>
-          </wp:anchor>
+          </wp:inline>
         </w:drawing>
       </w:r>
     </w:p>
@@ -4509,10 +4675,10 @@
         </w:rPr>
         <w:lastRenderedPageBreak/>
         <w:drawing>
-          <wp:inline distT="0" distB="0" distL="0" distR="0" wp14:anchorId="2EBF1386" wp14:editId="28116E5B">
-            <wp:extent cx="5943600" cy="2934970"/>
-            <wp:effectExtent l="0" t="0" r="0" b="0"/>
-            <wp:docPr id="13" name="Image 13"/>
+          <wp:inline distT="0" distB="0" distL="0" distR="0" wp14:anchorId="131452E7" wp14:editId="7A048F10">
+            <wp:extent cx="5943600" cy="2907030"/>
+            <wp:effectExtent l="0" t="0" r="0" b="7620"/>
+            <wp:docPr id="17" name="Image 17"/>
             <wp:cNvGraphicFramePr>
               <a:graphicFrameLocks xmlns:a="http://schemas.openxmlformats.org/drawingml/2006/main" noChangeAspect="1"/>
             </wp:cNvGraphicFramePr>
@@ -4532,7 +4698,7 @@
                   <pic:spPr>
                     <a:xfrm>
                       <a:off x="0" y="0"/>
-                      <a:ext cx="5943600" cy="2934970"/>
+                      <a:ext cx="5943600" cy="2907030"/>
                     </a:xfrm>
                     <a:prstGeom prst="rect">
                       <a:avLst/>
@@ -4677,6 +4843,752 @@
           </wp:inline>
         </w:drawing>
       </w:r>
+    </w:p>
+    <w:p>
+      <w:pPr>
+        <w:rPr>
+          <w:sz w:val="28"/>
+          <w:szCs w:val="28"/>
+          <w:lang w:val="fr-CA"/>
+        </w:rPr>
+      </w:pPr>
+    </w:p>
+    <w:p>
+      <w:pPr>
+        <w:rPr>
+          <w:sz w:val="28"/>
+          <w:szCs w:val="28"/>
+          <w:lang w:val="fr-CA"/>
+        </w:rPr>
+      </w:pPr>
+    </w:p>
+    <w:p>
+      <w:pPr>
+        <w:rPr>
+          <w:sz w:val="28"/>
+          <w:szCs w:val="28"/>
+          <w:lang w:val="fr-CA"/>
+        </w:rPr>
+      </w:pPr>
+      <w:r>
+        <w:rPr>
+          <w:sz w:val="28"/>
+          <w:szCs w:val="28"/>
+          <w:lang w:val="fr-CA"/>
+        </w:rPr>
+        <w:br w:type="page"/>
+      </w:r>
+    </w:p>
+    <w:p>
+      <w:pPr>
+        <w:pStyle w:val="Titre1"/>
+        <w:rPr>
+          <w:lang w:val="fr-CA"/>
+        </w:rPr>
+      </w:pPr>
+      <w:bookmarkStart w:id="17" w:name="_Toc72090189"/>
+      <w:r>
+        <w:rPr>
+          <w:lang w:val="fr-CA"/>
+        </w:rPr>
+        <w:lastRenderedPageBreak/>
+        <w:t xml:space="preserve">Guide </w:t>
+      </w:r>
+      <w:r>
+        <w:rPr>
+          <w:lang w:val="fr-CA"/>
+        </w:rPr>
+        <w:t>de la section des admin</w:t>
+      </w:r>
+      <w:r>
+        <w:rPr>
+          <w:lang w:val="fr-CA"/>
+        </w:rPr>
+        <w:t>istrateurs</w:t>
+      </w:r>
+      <w:r>
+        <w:rPr>
+          <w:lang w:val="fr-CA"/>
+        </w:rPr>
+        <w:t xml:space="preserve"> du site</w:t>
+      </w:r>
+      <w:bookmarkEnd w:id="17"/>
+    </w:p>
+    <w:p>
+      <w:pPr>
+        <w:rPr>
+          <w:sz w:val="28"/>
+          <w:szCs w:val="28"/>
+          <w:lang w:val="fr-CA"/>
+        </w:rPr>
+      </w:pPr>
+    </w:p>
+    <w:p>
+      <w:pPr>
+        <w:pStyle w:val="Titre2"/>
+        <w:rPr>
+          <w:sz w:val="28"/>
+          <w:szCs w:val="28"/>
+          <w:lang w:val="fr-CA"/>
+        </w:rPr>
+      </w:pPr>
+      <w:bookmarkStart w:id="18" w:name="_Toc72090190"/>
+      <w:r>
+        <w:rPr>
+          <w:sz w:val="28"/>
+          <w:szCs w:val="28"/>
+          <w:lang w:val="fr-CA"/>
+        </w:rPr>
+        <w:t>Vue à partir de la page de connexion</w:t>
+      </w:r>
+      <w:bookmarkEnd w:id="18"/>
+    </w:p>
+    <w:p>
+      <w:pPr>
+        <w:rPr>
+          <w:lang w:val="fr-CA"/>
+        </w:rPr>
+      </w:pPr>
+    </w:p>
+    <w:p>
+      <w:pPr>
+        <w:rPr>
+          <w:sz w:val="28"/>
+          <w:szCs w:val="28"/>
+          <w:lang w:val="fr-CA"/>
+        </w:rPr>
+      </w:pPr>
+      <w:r>
+        <w:rPr>
+          <w:sz w:val="28"/>
+          <w:szCs w:val="28"/>
+          <w:lang w:val="fr-CA"/>
+        </w:rPr>
+        <w:t>Pour accéder à la section des admins</w:t>
+      </w:r>
+      <w:r>
+        <w:rPr>
+          <w:sz w:val="28"/>
+          <w:szCs w:val="28"/>
+          <w:lang w:val="fr-CA"/>
+        </w:rPr>
+        <w:t>,</w:t>
+      </w:r>
+      <w:r>
+        <w:rPr>
+          <w:sz w:val="28"/>
+          <w:szCs w:val="28"/>
+          <w:lang w:val="fr-CA"/>
+        </w:rPr>
+        <w:t xml:space="preserve"> il faut ajouter au lien un /admin ex : </w:t>
+      </w:r>
+      <w:hyperlink r:id="rId25" w:history="1">
+        <w:r>
+          <w:rPr>
+            <w:rStyle w:val="Lienhypertexte"/>
+            <w:sz w:val="28"/>
+            <w:szCs w:val="28"/>
+            <w:lang w:val="fr-CA"/>
+          </w:rPr>
+          <w:t>http://localhost:8080/over-cloud/admin/</w:t>
+        </w:r>
+      </w:hyperlink>
+      <w:r>
+        <w:rPr>
+          <w:sz w:val="28"/>
+          <w:szCs w:val="28"/>
+          <w:lang w:val="fr-CA"/>
+        </w:rPr>
+        <w:t xml:space="preserve"> </w:t>
+      </w:r>
+      <w:r>
+        <w:rPr>
+          <w:sz w:val="28"/>
+          <w:szCs w:val="28"/>
+          <w:lang w:val="fr-CA"/>
+        </w:rPr>
+        <w:t xml:space="preserve"> l’interface </w:t>
+      </w:r>
+      <w:r>
+        <w:rPr>
+          <w:sz w:val="28"/>
+          <w:szCs w:val="28"/>
+          <w:lang w:val="fr-CA"/>
+        </w:rPr>
+        <w:t xml:space="preserve">qui permet la connexion des </w:t>
+      </w:r>
+      <w:r>
+        <w:rPr>
+          <w:sz w:val="28"/>
+          <w:szCs w:val="28"/>
+          <w:lang w:val="fr-CA"/>
+        </w:rPr>
+        <w:t>admins</w:t>
+      </w:r>
+      <w:r>
+        <w:rPr>
+          <w:sz w:val="28"/>
+          <w:szCs w:val="28"/>
+          <w:lang w:val="fr-CA"/>
+        </w:rPr>
+        <w:t xml:space="preserve"> </w:t>
+      </w:r>
+      <w:r>
+        <w:rPr>
+          <w:sz w:val="28"/>
+          <w:szCs w:val="28"/>
+          <w:lang w:val="fr-CA"/>
+        </w:rPr>
+        <w:t>ressemble à ceci :</w:t>
+      </w:r>
+    </w:p>
+    <w:p>
+      <w:pPr>
+        <w:rPr>
+          <w:lang w:val="fr-CA"/>
+        </w:rPr>
+      </w:pPr>
+    </w:p>
+    <w:p>
+      <w:pPr>
+        <w:rPr>
+          <w:sz w:val="28"/>
+          <w:szCs w:val="28"/>
+          <w:lang w:val="fr-CA"/>
+        </w:rPr>
+      </w:pPr>
+    </w:p>
+    <w:p>
+      <w:pPr>
+        <w:rPr>
+          <w:sz w:val="28"/>
+          <w:szCs w:val="28"/>
+          <w:lang w:val="fr-CA"/>
+        </w:rPr>
+      </w:pPr>
+      <w:r>
+        <w:rPr>
+          <w:noProof/>
+        </w:rPr>
+        <w:drawing>
+          <wp:inline distT="0" distB="0" distL="0" distR="0" wp14:anchorId="6947562B" wp14:editId="0D30EB9D">
+            <wp:extent cx="5943600" cy="2907030"/>
+            <wp:effectExtent l="0" t="0" r="0" b="7620"/>
+            <wp:docPr id="18" name="Image 18"/>
+            <wp:cNvGraphicFramePr>
+              <a:graphicFrameLocks xmlns:a="http://schemas.openxmlformats.org/drawingml/2006/main" noChangeAspect="1"/>
+            </wp:cNvGraphicFramePr>
+            <a:graphic xmlns:a="http://schemas.openxmlformats.org/drawingml/2006/main">
+              <a:graphicData uri="http://schemas.openxmlformats.org/drawingml/2006/picture">
+                <pic:pic xmlns:pic="http://schemas.openxmlformats.org/drawingml/2006/picture">
+                  <pic:nvPicPr>
+                    <pic:cNvPr id="1" name=""/>
+                    <pic:cNvPicPr/>
+                  </pic:nvPicPr>
+                  <pic:blipFill>
+                    <a:blip r:embed="rId26"/>
+                    <a:stretch>
+                      <a:fillRect/>
+                    </a:stretch>
+                  </pic:blipFill>
+                  <pic:spPr>
+                    <a:xfrm>
+                      <a:off x="0" y="0"/>
+                      <a:ext cx="5943600" cy="2907030"/>
+                    </a:xfrm>
+                    <a:prstGeom prst="rect">
+                      <a:avLst/>
+                    </a:prstGeom>
+                  </pic:spPr>
+                </pic:pic>
+              </a:graphicData>
+            </a:graphic>
+          </wp:inline>
+        </w:drawing>
+      </w:r>
+    </w:p>
+    <w:p>
+      <w:pPr>
+        <w:rPr>
+          <w:sz w:val="28"/>
+          <w:szCs w:val="28"/>
+          <w:lang w:val="fr-CA"/>
+        </w:rPr>
+      </w:pPr>
+    </w:p>
+    <w:p>
+      <w:pPr>
+        <w:pStyle w:val="Paragraphedeliste"/>
+        <w:numPr>
+          <w:ilvl w:val="0"/>
+          <w:numId w:val="7"/>
+        </w:numPr>
+        <w:rPr>
+          <w:sz w:val="28"/>
+          <w:szCs w:val="28"/>
+          <w:lang w:val="fr-CA"/>
+        </w:rPr>
+      </w:pPr>
+      <w:r>
+        <w:rPr>
+          <w:b/>
+          <w:bCs/>
+          <w:sz w:val="28"/>
+          <w:szCs w:val="28"/>
+          <w:lang w:val="fr-CA"/>
+        </w:rPr>
+        <w:t>Pour vous connecter </w:t>
+      </w:r>
+      <w:r>
+        <w:rPr>
+          <w:sz w:val="28"/>
+          <w:szCs w:val="28"/>
+          <w:lang w:val="fr-CA"/>
+        </w:rPr>
+        <w:t>:</w:t>
+      </w:r>
+      <w:r>
+        <w:rPr>
+          <w:sz w:val="28"/>
+          <w:szCs w:val="28"/>
+          <w:lang w:val="fr-CA"/>
+        </w:rPr>
+        <w:t xml:space="preserve"> Entrez votre </w:t>
+      </w:r>
+      <w:r>
+        <w:rPr>
+          <w:sz w:val="28"/>
+          <w:szCs w:val="28"/>
+          <w:lang w:val="fr-CA"/>
+        </w:rPr>
+        <w:t>nom d’utilisateur</w:t>
+      </w:r>
+      <w:r>
+        <w:rPr>
+          <w:sz w:val="28"/>
+          <w:szCs w:val="28"/>
+          <w:lang w:val="fr-CA"/>
+        </w:rPr>
+        <w:t xml:space="preserve"> dans le premier champ de texte et votre mot de passe dans le deuxième puis cliquez sur « Connexion »</w:t>
+      </w:r>
+    </w:p>
+    <w:p>
+      <w:pPr>
+        <w:rPr>
+          <w:sz w:val="28"/>
+          <w:szCs w:val="28"/>
+          <w:lang w:val="fr-CA"/>
+        </w:rPr>
+      </w:pPr>
+    </w:p>
+    <w:p>
+      <w:pPr>
+        <w:rPr>
+          <w:sz w:val="28"/>
+          <w:szCs w:val="28"/>
+          <w:lang w:val="fr-CA"/>
+        </w:rPr>
+      </w:pPr>
+      <w:r>
+        <w:rPr>
+          <w:sz w:val="28"/>
+          <w:szCs w:val="28"/>
+          <w:lang w:val="fr-CA"/>
+        </w:rPr>
+        <w:br w:type="page"/>
+      </w:r>
+    </w:p>
+    <w:p>
+      <w:pPr>
+        <w:pStyle w:val="Titre2"/>
+        <w:rPr>
+          <w:sz w:val="28"/>
+          <w:szCs w:val="28"/>
+          <w:lang w:val="fr-CA"/>
+        </w:rPr>
+      </w:pPr>
+      <w:bookmarkStart w:id="19" w:name="_Toc72090191"/>
+      <w:r>
+        <w:rPr>
+          <w:sz w:val="28"/>
+          <w:szCs w:val="28"/>
+          <w:lang w:val="fr-CA"/>
+        </w:rPr>
+        <w:lastRenderedPageBreak/>
+        <w:t xml:space="preserve">Vue </w:t>
+      </w:r>
+      <w:r>
+        <w:rPr>
+          <w:sz w:val="28"/>
+          <w:szCs w:val="28"/>
+          <w:lang w:val="fr-CA"/>
+        </w:rPr>
+        <w:t>de la liste des utilisateurs</w:t>
+      </w:r>
+      <w:bookmarkEnd w:id="19"/>
+    </w:p>
+    <w:p>
+      <w:pPr>
+        <w:rPr>
+          <w:sz w:val="28"/>
+          <w:szCs w:val="28"/>
+          <w:lang w:val="fr-CA"/>
+        </w:rPr>
+      </w:pPr>
+    </w:p>
+    <w:p>
+      <w:pPr>
+        <w:rPr>
+          <w:sz w:val="28"/>
+          <w:szCs w:val="28"/>
+          <w:lang w:val="fr-CA"/>
+        </w:rPr>
+      </w:pPr>
+      <w:r>
+        <w:rPr>
+          <w:sz w:val="28"/>
+          <w:szCs w:val="28"/>
+          <w:lang w:val="fr-CA"/>
+        </w:rPr>
+        <w:t>La liste des utilisateurs vous permet de voir le nom et l’adresse courriel de tous les utilisateurs qui ont un compte sur Over-Cloud. Cette section vous permet aussi de supprimer les utilisateurs manuellement.</w:t>
+      </w:r>
+    </w:p>
+    <w:p>
+      <w:pPr>
+        <w:rPr>
+          <w:sz w:val="28"/>
+          <w:szCs w:val="28"/>
+          <w:lang w:val="fr-CA"/>
+        </w:rPr>
+      </w:pPr>
+    </w:p>
+    <w:p>
+      <w:pPr>
+        <w:rPr>
+          <w:sz w:val="28"/>
+          <w:szCs w:val="28"/>
+          <w:lang w:val="fr-CA"/>
+        </w:rPr>
+      </w:pPr>
+      <w:r>
+        <w:rPr>
+          <w:noProof/>
+        </w:rPr>
+        <w:drawing>
+          <wp:inline distT="0" distB="0" distL="0" distR="0" wp14:anchorId="118501D1" wp14:editId="6B6317AD">
+            <wp:extent cx="5943600" cy="2900680"/>
+            <wp:effectExtent l="0" t="0" r="0" b="0"/>
+            <wp:docPr id="19" name="Image 19"/>
+            <wp:cNvGraphicFramePr>
+              <a:graphicFrameLocks xmlns:a="http://schemas.openxmlformats.org/drawingml/2006/main" noChangeAspect="1"/>
+            </wp:cNvGraphicFramePr>
+            <a:graphic xmlns:a="http://schemas.openxmlformats.org/drawingml/2006/main">
+              <a:graphicData uri="http://schemas.openxmlformats.org/drawingml/2006/picture">
+                <pic:pic xmlns:pic="http://schemas.openxmlformats.org/drawingml/2006/picture">
+                  <pic:nvPicPr>
+                    <pic:cNvPr id="1" name=""/>
+                    <pic:cNvPicPr/>
+                  </pic:nvPicPr>
+                  <pic:blipFill>
+                    <a:blip r:embed="rId27"/>
+                    <a:stretch>
+                      <a:fillRect/>
+                    </a:stretch>
+                  </pic:blipFill>
+                  <pic:spPr>
+                    <a:xfrm>
+                      <a:off x="0" y="0"/>
+                      <a:ext cx="5943600" cy="2900680"/>
+                    </a:xfrm>
+                    <a:prstGeom prst="rect">
+                      <a:avLst/>
+                    </a:prstGeom>
+                  </pic:spPr>
+                </pic:pic>
+              </a:graphicData>
+            </a:graphic>
+          </wp:inline>
+        </w:drawing>
+      </w:r>
+      <w:r>
+        <w:rPr>
+          <w:sz w:val="28"/>
+          <w:szCs w:val="28"/>
+          <w:lang w:val="fr-CA"/>
+        </w:rPr>
+        <w:t xml:space="preserve"> </w:t>
+      </w:r>
+    </w:p>
+    <w:p>
+      <w:pPr>
+        <w:rPr>
+          <w:sz w:val="28"/>
+          <w:szCs w:val="28"/>
+          <w:lang w:val="fr-CA"/>
+        </w:rPr>
+      </w:pPr>
+    </w:p>
+    <w:p>
+      <w:pPr>
+        <w:pStyle w:val="Paragraphedeliste"/>
+        <w:numPr>
+          <w:ilvl w:val="0"/>
+          <w:numId w:val="7"/>
+        </w:numPr>
+        <w:rPr>
+          <w:sz w:val="28"/>
+          <w:szCs w:val="28"/>
+          <w:lang w:val="fr-CA"/>
+        </w:rPr>
+      </w:pPr>
+      <w:r>
+        <w:rPr>
+          <w:b/>
+          <w:bCs/>
+          <w:sz w:val="28"/>
+          <w:szCs w:val="28"/>
+          <w:lang w:val="fr-CA"/>
+        </w:rPr>
+        <w:t xml:space="preserve">Pour </w:t>
+      </w:r>
+      <w:r>
+        <w:rPr>
+          <w:b/>
+          <w:bCs/>
+          <w:sz w:val="28"/>
+          <w:szCs w:val="28"/>
+          <w:lang w:val="fr-CA"/>
+        </w:rPr>
+        <w:t>supprimer un utilisateur</w:t>
+      </w:r>
+      <w:r>
+        <w:rPr>
+          <w:sz w:val="28"/>
+          <w:szCs w:val="28"/>
+          <w:lang w:val="fr-CA"/>
+        </w:rPr>
+        <w:t>:</w:t>
+      </w:r>
+      <w:r>
+        <w:rPr>
+          <w:sz w:val="28"/>
+          <w:szCs w:val="28"/>
+          <w:lang w:val="fr-CA"/>
+        </w:rPr>
+        <w:t xml:space="preserve"> </w:t>
+      </w:r>
+      <w:r>
+        <w:rPr>
+          <w:sz w:val="28"/>
+          <w:szCs w:val="28"/>
+          <w:lang w:val="fr-CA"/>
+        </w:rPr>
+        <w:t xml:space="preserve">Cliquez sur le bouton </w:t>
+      </w:r>
+      <w:r>
+        <w:rPr>
+          <w:sz w:val="28"/>
+          <w:szCs w:val="28"/>
+          <w:lang w:val="fr-CA"/>
+        </w:rPr>
+        <w:t xml:space="preserve">« </w:t>
+      </w:r>
+      <w:r>
+        <w:rPr>
+          <w:sz w:val="28"/>
+          <w:szCs w:val="28"/>
+          <w:lang w:val="fr-CA"/>
+        </w:rPr>
+        <w:t>Supprimer</w:t>
+      </w:r>
+      <w:r>
+        <w:rPr>
+          <w:sz w:val="28"/>
+          <w:szCs w:val="28"/>
+          <w:lang w:val="fr-CA"/>
+        </w:rPr>
+        <w:t> »</w:t>
+      </w:r>
+      <w:r>
+        <w:rPr>
+          <w:sz w:val="28"/>
+          <w:szCs w:val="28"/>
+          <w:lang w:val="fr-CA"/>
+        </w:rPr>
+        <w:t xml:space="preserve"> correspondent à la bonne rangée de l’utilisateur que vous voulez supprimer.</w:t>
+      </w:r>
+    </w:p>
+    <w:p>
+      <w:pPr>
+        <w:pStyle w:val="Paragraphedeliste"/>
+        <w:rPr>
+          <w:sz w:val="28"/>
+          <w:szCs w:val="28"/>
+          <w:lang w:val="fr-CA"/>
+        </w:rPr>
+      </w:pPr>
+    </w:p>
+    <w:p>
+      <w:pPr>
+        <w:rPr>
+          <w:sz w:val="28"/>
+          <w:szCs w:val="28"/>
+          <w:lang w:val="fr-CA"/>
+        </w:rPr>
+      </w:pPr>
+      <w:r>
+        <w:rPr>
+          <w:sz w:val="28"/>
+          <w:szCs w:val="28"/>
+          <w:lang w:val="fr-CA"/>
+        </w:rPr>
+        <w:br w:type="page"/>
+      </w:r>
+    </w:p>
+    <w:p>
+      <w:pPr>
+        <w:pStyle w:val="Titre2"/>
+        <w:rPr>
+          <w:sz w:val="28"/>
+          <w:szCs w:val="28"/>
+          <w:lang w:val="fr-CA"/>
+        </w:rPr>
+      </w:pPr>
+      <w:bookmarkStart w:id="20" w:name="_Toc72090192"/>
+      <w:r>
+        <w:rPr>
+          <w:sz w:val="28"/>
+          <w:szCs w:val="28"/>
+          <w:lang w:val="fr-CA"/>
+        </w:rPr>
+        <w:lastRenderedPageBreak/>
+        <w:t xml:space="preserve">Vue </w:t>
+      </w:r>
+      <w:r>
+        <w:rPr>
+          <w:sz w:val="28"/>
+          <w:szCs w:val="28"/>
+          <w:lang w:val="fr-CA"/>
+        </w:rPr>
+        <w:t>des logs</w:t>
+      </w:r>
+      <w:bookmarkEnd w:id="20"/>
+    </w:p>
+    <w:p>
+      <w:pPr>
+        <w:rPr>
+          <w:lang w:val="fr-CA"/>
+        </w:rPr>
+      </w:pPr>
+    </w:p>
+    <w:p>
+      <w:pPr>
+        <w:rPr>
+          <w:sz w:val="28"/>
+          <w:szCs w:val="28"/>
+          <w:lang w:val="fr-CA"/>
+        </w:rPr>
+      </w:pPr>
+      <w:r>
+        <w:rPr>
+          <w:sz w:val="28"/>
+          <w:szCs w:val="28"/>
+          <w:lang w:val="fr-CA"/>
+        </w:rPr>
+        <w:t xml:space="preserve">La liste des </w:t>
+      </w:r>
+      <w:r>
+        <w:rPr>
+          <w:sz w:val="28"/>
+          <w:szCs w:val="28"/>
+          <w:lang w:val="fr-CA"/>
+        </w:rPr>
+        <w:t>logs contient tous les changements apportés par tous les admins du site avec le nom, la description et la date.</w:t>
+      </w:r>
+    </w:p>
+    <w:p>
+      <w:pPr>
+        <w:rPr>
+          <w:sz w:val="28"/>
+          <w:szCs w:val="28"/>
+          <w:lang w:val="fr-CA"/>
+        </w:rPr>
+      </w:pPr>
+    </w:p>
+    <w:p>
+      <w:pPr>
+        <w:rPr>
+          <w:sz w:val="28"/>
+          <w:szCs w:val="28"/>
+          <w:lang w:val="fr-CA"/>
+        </w:rPr>
+      </w:pPr>
+      <w:r>
+        <w:rPr>
+          <w:noProof/>
+        </w:rPr>
+        <w:drawing>
+          <wp:inline distT="0" distB="0" distL="0" distR="0" wp14:anchorId="4A9B9D57" wp14:editId="594DD4FC">
+            <wp:extent cx="5943600" cy="2910205"/>
+            <wp:effectExtent l="0" t="0" r="0" b="4445"/>
+            <wp:docPr id="21" name="Image 21"/>
+            <wp:cNvGraphicFramePr>
+              <a:graphicFrameLocks xmlns:a="http://schemas.openxmlformats.org/drawingml/2006/main" noChangeAspect="1"/>
+            </wp:cNvGraphicFramePr>
+            <a:graphic xmlns:a="http://schemas.openxmlformats.org/drawingml/2006/main">
+              <a:graphicData uri="http://schemas.openxmlformats.org/drawingml/2006/picture">
+                <pic:pic xmlns:pic="http://schemas.openxmlformats.org/drawingml/2006/picture">
+                  <pic:nvPicPr>
+                    <pic:cNvPr id="1" name=""/>
+                    <pic:cNvPicPr/>
+                  </pic:nvPicPr>
+                  <pic:blipFill>
+                    <a:blip r:embed="rId28"/>
+                    <a:stretch>
+                      <a:fillRect/>
+                    </a:stretch>
+                  </pic:blipFill>
+                  <pic:spPr>
+                    <a:xfrm>
+                      <a:off x="0" y="0"/>
+                      <a:ext cx="5943600" cy="2910205"/>
+                    </a:xfrm>
+                    <a:prstGeom prst="rect">
+                      <a:avLst/>
+                    </a:prstGeom>
+                  </pic:spPr>
+                </pic:pic>
+              </a:graphicData>
+            </a:graphic>
+          </wp:inline>
+        </w:drawing>
+      </w:r>
+    </w:p>
+    <w:p>
+      <w:pPr>
+        <w:rPr>
+          <w:lang w:val="fr-CA"/>
+        </w:rPr>
+      </w:pPr>
+    </w:p>
+    <w:p>
+      <w:pPr>
+        <w:pStyle w:val="Paragraphedeliste"/>
+        <w:rPr>
+          <w:sz w:val="28"/>
+          <w:szCs w:val="28"/>
+          <w:lang w:val="fr-CA"/>
+        </w:rPr>
+      </w:pPr>
+    </w:p>
+    <w:p>
+      <w:pPr>
+        <w:rPr>
+          <w:sz w:val="28"/>
+          <w:szCs w:val="28"/>
+          <w:lang w:val="fr-CA"/>
+        </w:rPr>
+      </w:pPr>
     </w:p>
     <w:sectPr>
       <w:pgSz w:w="12240" w:h="15840"/>
@@ -6300,7 +7212,7 @@
   <w:style w:type="paragraph" w:default="1" w:styleId="Normal">
     <w:name w:val="Normal"/>
     <w:qFormat/>
-    <w:rsid w:val="00674FD1"/>
+    <w:rsid w:val="00A1782A"/>
   </w:style>
   <w:style w:type="paragraph" w:styleId="Titre1">
     <w:name w:val="heading 1"/>
@@ -6562,6 +7474,18 @@
     <w:link w:val="Pieddepage"/>
     <w:uiPriority w:val="99"/>
     <w:rsid w:val="00674FD1"/>
+  </w:style>
+  <w:style w:type="character" w:styleId="Mentionnonrsolue">
+    <w:name w:val="Unresolved Mention"/>
+    <w:basedOn w:val="Policepardfaut"/>
+    <w:uiPriority w:val="99"/>
+    <w:semiHidden/>
+    <w:unhideWhenUsed/>
+    <w:rsid w:val="00CF2922"/>
+    <w:rPr>
+      <w:color w:val="605E5C"/>
+      <w:shd w:val="clear" w:color="auto" w:fill="E1DFDD"/>
+    </w:rPr>
   </w:style>
 </w:styles>
 </file>
@@ -6848,9 +7772,7 @@
 </file>
 
 <file path=customXml/item3.xml><?xml version="1.0" encoding="utf-8"?>
-<p:properties xmlns:p="http://schemas.microsoft.com/office/2006/metadata/properties" xmlns:xsi="http://www.w3.org/2001/XMLSchema-instance" xmlns:pc="http://schemas.microsoft.com/office/infopath/2007/PartnerControls">
-  <documentManagement/>
-</p:properties>
+<b:Sources xmlns:b="http://schemas.openxmlformats.org/officeDocument/2006/bibliography" xmlns="http://schemas.openxmlformats.org/officeDocument/2006/bibliography" SelectedStyle="\APASixthEditionOfficeOnline.xsl" StyleName="APA" Version="6"/>
 </file>
 
 <file path=customXml/item4.xml><?xml version="1.0" encoding="utf-8"?>
@@ -7012,7 +7934,9 @@
 </file>
 
 <file path=customXml/item5.xml><?xml version="1.0" encoding="utf-8"?>
-<b:Sources xmlns:b="http://schemas.openxmlformats.org/officeDocument/2006/bibliography" xmlns="http://schemas.openxmlformats.org/officeDocument/2006/bibliography" SelectedStyle="\APASixthEditionOfficeOnline.xsl" StyleName="APA" Version="6"/>
+<p:properties xmlns:p="http://schemas.microsoft.com/office/2006/metadata/properties" xmlns:xsi="http://www.w3.org/2001/XMLSchema-instance" xmlns:pc="http://schemas.microsoft.com/office/infopath/2007/PartnerControls">
+  <documentManagement/>
+</p:properties>
 </file>
 
 <file path=customXml/itemProps1.xml><?xml version="1.0" encoding="utf-8"?>
@@ -7032,10 +7956,9 @@
 </file>
 
 <file path=customXml/itemProps3.xml><?xml version="1.0" encoding="utf-8"?>
-<ds:datastoreItem xmlns:ds="http://schemas.openxmlformats.org/officeDocument/2006/customXml" ds:itemID="{B92A1A10-5B55-44B6-9142-E819F3DDC0C5}">
+<ds:datastoreItem xmlns:ds="http://schemas.openxmlformats.org/officeDocument/2006/customXml" ds:itemID="{5BE217DD-DE5C-4A8E-8B28-1F973CAAF373}">
   <ds:schemaRefs>
-    <ds:schemaRef ds:uri="http://schemas.microsoft.com/office/2006/metadata/properties"/>
-    <ds:schemaRef ds:uri="http://schemas.microsoft.com/office/infopath/2007/PartnerControls"/>
+    <ds:schemaRef ds:uri="http://schemas.openxmlformats.org/officeDocument/2006/bibliography"/>
   </ds:schemaRefs>
 </ds:datastoreItem>
 </file>
@@ -7059,9 +7982,10 @@
 </file>
 
 <file path=customXml/itemProps5.xml><?xml version="1.0" encoding="utf-8"?>
-<ds:datastoreItem xmlns:ds="http://schemas.openxmlformats.org/officeDocument/2006/customXml" ds:itemID="{5BE217DD-DE5C-4A8E-8B28-1F973CAAF373}">
+<ds:datastoreItem xmlns:ds="http://schemas.openxmlformats.org/officeDocument/2006/customXml" ds:itemID="{B92A1A10-5B55-44B6-9142-E819F3DDC0C5}">
   <ds:schemaRefs>
-    <ds:schemaRef ds:uri="http://schemas.openxmlformats.org/officeDocument/2006/bibliography"/>
+    <ds:schemaRef ds:uri="http://schemas.microsoft.com/office/2006/metadata/properties"/>
+    <ds:schemaRef ds:uri="http://schemas.microsoft.com/office/infopath/2007/PartnerControls"/>
   </ds:schemaRefs>
 </ds:datastoreItem>
 </file>
</xml_diff>